<commit_message>
Added an Chinese version of CV for China
</commit_message>
<xml_diff>
--- a/PDF/CV4/English/CV.docx
+++ b/PDF/CV4/English/CV.docx
@@ -3206,7 +3206,6 @@
       <w:pPr>
         <w:ind w:hanging="1276"/>
       </w:pPr>
-      <w:bookmarkStart w:id="0" w:name="_GoBack"/>
       <w:r>
         <w:rPr>
           <w:lang w:val="fr-FR" w:eastAsia="fr-FR"/>
@@ -3258,7 +3257,7 @@
           </mc:Choice>
           <mc:Fallback>
             <w:pict>
-              <v:line id="Conector recto 4" o:spid="_x0000_s1026" o:spt="20" style="position:absolute;left:0pt;margin-left:-182.45pt;margin-top:76.75pt;height:0pt;width:567pt;z-index:251657216;mso-width-relative:page;mso-height-relative:page;" filled="f" stroked="t" coordsize="21600,21600" o:gfxdata="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">
+              <v:line id="Conector recto 4" o:spid="_x0000_s1026" o:spt="20" style="position:absolute;left:0pt;margin-left:-182.45pt;margin-top:76.75pt;height:0pt;width:567pt;z-index:251657216;mso-width-relative:page;mso-height-relative:page;" filled="f" stroked="t" coordsize="21600,21600" o:gfxdata="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">
                 <v:fill on="f" focussize="0,0"/>
                 <v:stroke color="#E36C0A" joinstyle="round"/>
                 <v:imagedata o:title=""/>
@@ -3268,6 +3267,7 @@
           </mc:Fallback>
         </mc:AlternateContent>
       </w:r>
+      <w:bookmarkStart w:id="0" w:name="_GoBack"/>
       <w:bookmarkEnd w:id="0"/>
       <w:r>
         <w:rPr>
@@ -3388,7 +3388,55 @@
                                 <w:szCs w:val="20"/>
                                 <w:lang w:val="en-US"/>
                               </w:rPr>
-                              <w:t xml:space="preserve">. Furthermore, I’d like to try and learn new technologies as my GitHub has already shown. And I enjoy writing documents for projects as my CSDN blog has shown. </w:t>
+                              <w:t xml:space="preserve">. </w:t>
+                            </w:r>
+                            <w:r>
+                              <w:rPr>
+                                <w:rFonts w:hint="eastAsia" w:ascii="Arial" w:hAnsi="Arial" w:eastAsia="宋体"/>
+                                <w:i w:val="0"/>
+                                <w:iCs/>
+                                <w:color w:val="000000"/>
+                                <w:sz w:val="20"/>
+                                <w:szCs w:val="20"/>
+                                <w:lang w:val="en-US" w:eastAsia="zh-CN"/>
+                              </w:rPr>
+                              <w:t>In the future</w:t>
+                            </w:r>
+                            <w:r>
+                              <w:rPr>
+                                <w:rFonts w:hint="default" w:ascii="Arial" w:hAnsi="Arial"/>
+                                <w:i w:val="0"/>
+                                <w:iCs/>
+                                <w:color w:val="000000"/>
+                                <w:sz w:val="20"/>
+                                <w:szCs w:val="20"/>
+                                <w:lang w:val="en-US"/>
+                              </w:rPr>
+                              <w:t xml:space="preserve">, I’d like to try and learn new technologies as my GitHub has already shown. And I enjoy writing documents for projects </w:t>
+                            </w:r>
+                            <w:r>
+                              <w:rPr>
+                                <w:rFonts w:hint="eastAsia" w:ascii="Arial" w:hAnsi="Arial" w:eastAsia="宋体"/>
+                                <w:i w:val="0"/>
+                                <w:iCs/>
+                                <w:color w:val="000000"/>
+                                <w:sz w:val="20"/>
+                                <w:szCs w:val="20"/>
+                                <w:lang w:val="en-US" w:eastAsia="zh-CN"/>
+                              </w:rPr>
+                              <w:t xml:space="preserve">and sharing my experience </w:t>
+                            </w:r>
+                            <w:r>
+                              <w:rPr>
+                                <w:rFonts w:hint="default" w:ascii="Arial" w:hAnsi="Arial"/>
+                                <w:i w:val="0"/>
+                                <w:iCs/>
+                                <w:color w:val="000000"/>
+                                <w:sz w:val="20"/>
+                                <w:szCs w:val="20"/>
+                                <w:lang w:val="en-US"/>
+                              </w:rPr>
+                              <w:t xml:space="preserve">as my CSDN blog has shown. </w:t>
                             </w:r>
                           </w:p>
                           <w:p>
@@ -3413,7 +3461,31 @@
                                 <w:szCs w:val="20"/>
                                 <w:lang w:val="en-US"/>
                               </w:rPr>
-                              <w:t>While I’m facing problems at work, I always try to search on the Internet (For instance, Stackoverflow and GitHub, etc) for solutions. In most of the situations, I can come up with solutions by searching on the Internet.</w:t>
+                              <w:t>While I’m facing problems at work, I always try to search on the Internet (For instance, Stackoverflow and GitHub</w:t>
+                            </w:r>
+                            <w:r>
+                              <w:rPr>
+                                <w:rFonts w:hint="eastAsia" w:ascii="Arial" w:hAnsi="Arial" w:eastAsia="宋体"/>
+                                <w:i w:val="0"/>
+                                <w:iCs/>
+                                <w:color w:val="000000"/>
+                                <w:sz w:val="20"/>
+                                <w:szCs w:val="20"/>
+                                <w:lang w:val="en-US" w:eastAsia="zh-CN"/>
+                              </w:rPr>
+                              <w:t>, MSDN</w:t>
+                            </w:r>
+                            <w:r>
+                              <w:rPr>
+                                <w:rFonts w:hint="default" w:ascii="Arial" w:hAnsi="Arial"/>
+                                <w:i w:val="0"/>
+                                <w:iCs/>
+                                <w:color w:val="000000"/>
+                                <w:sz w:val="20"/>
+                                <w:szCs w:val="20"/>
+                                <w:lang w:val="en-US"/>
+                              </w:rPr>
+                              <w:t>, etc) for solutions. In most of the situations, I can come up with solutions by searching on the Internet.</w:t>
                             </w:r>
                           </w:p>
                           <w:p>
@@ -3438,7 +3510,31 @@
                                 <w:szCs w:val="20"/>
                                 <w:lang w:val="en-US"/>
                               </w:rPr>
-                              <w:t>Moreover, I learned and I used Ionic 2, Drupal at work within 2 months during my internship which shows that I can learn new technologies quickly.</w:t>
+                              <w:t>Moreover, I learned and I used Ionic 2, Drupal at work within 2 months during my internship</w:t>
+                            </w:r>
+                            <w:r>
+                              <w:rPr>
+                                <w:rFonts w:hint="eastAsia" w:ascii="Arial" w:hAnsi="Arial" w:eastAsia="宋体"/>
+                                <w:i w:val="0"/>
+                                <w:iCs/>
+                                <w:color w:val="000000"/>
+                                <w:sz w:val="20"/>
+                                <w:szCs w:val="20"/>
+                                <w:lang w:val="en-US" w:eastAsia="zh-CN"/>
+                              </w:rPr>
+                              <w:t xml:space="preserve">. I believe that </w:t>
+                            </w:r>
+                            <w:r>
+                              <w:rPr>
+                                <w:rFonts w:hint="default" w:ascii="Arial" w:hAnsi="Arial"/>
+                                <w:i w:val="0"/>
+                                <w:iCs/>
+                                <w:color w:val="000000"/>
+                                <w:sz w:val="20"/>
+                                <w:szCs w:val="20"/>
+                                <w:lang w:val="en-US"/>
+                              </w:rPr>
+                              <w:t>shows I can learn new technologies quickly.</w:t>
                             </w:r>
                           </w:p>
                         </w:txbxContent>
@@ -3540,7 +3636,55 @@
                           <w:szCs w:val="20"/>
                           <w:lang w:val="en-US"/>
                         </w:rPr>
-                        <w:t xml:space="preserve">. Furthermore, I’d like to try and learn new technologies as my GitHub has already shown. And I enjoy writing documents for projects as my CSDN blog has shown. </w:t>
+                        <w:t xml:space="preserve">. </w:t>
+                      </w:r>
+                      <w:r>
+                        <w:rPr>
+                          <w:rFonts w:hint="eastAsia" w:ascii="Arial" w:hAnsi="Arial" w:eastAsia="宋体"/>
+                          <w:i w:val="0"/>
+                          <w:iCs/>
+                          <w:color w:val="000000"/>
+                          <w:sz w:val="20"/>
+                          <w:szCs w:val="20"/>
+                          <w:lang w:val="en-US" w:eastAsia="zh-CN"/>
+                        </w:rPr>
+                        <w:t>In the future</w:t>
+                      </w:r>
+                      <w:r>
+                        <w:rPr>
+                          <w:rFonts w:hint="default" w:ascii="Arial" w:hAnsi="Arial"/>
+                          <w:i w:val="0"/>
+                          <w:iCs/>
+                          <w:color w:val="000000"/>
+                          <w:sz w:val="20"/>
+                          <w:szCs w:val="20"/>
+                          <w:lang w:val="en-US"/>
+                        </w:rPr>
+                        <w:t xml:space="preserve">, I’d like to try and learn new technologies as my GitHub has already shown. And I enjoy writing documents for projects </w:t>
+                      </w:r>
+                      <w:r>
+                        <w:rPr>
+                          <w:rFonts w:hint="eastAsia" w:ascii="Arial" w:hAnsi="Arial" w:eastAsia="宋体"/>
+                          <w:i w:val="0"/>
+                          <w:iCs/>
+                          <w:color w:val="000000"/>
+                          <w:sz w:val="20"/>
+                          <w:szCs w:val="20"/>
+                          <w:lang w:val="en-US" w:eastAsia="zh-CN"/>
+                        </w:rPr>
+                        <w:t xml:space="preserve">and sharing my experience </w:t>
+                      </w:r>
+                      <w:r>
+                        <w:rPr>
+                          <w:rFonts w:hint="default" w:ascii="Arial" w:hAnsi="Arial"/>
+                          <w:i w:val="0"/>
+                          <w:iCs/>
+                          <w:color w:val="000000"/>
+                          <w:sz w:val="20"/>
+                          <w:szCs w:val="20"/>
+                          <w:lang w:val="en-US"/>
+                        </w:rPr>
+                        <w:t xml:space="preserve">as my CSDN blog has shown. </w:t>
                       </w:r>
                     </w:p>
                     <w:p>
@@ -3565,7 +3709,31 @@
                           <w:szCs w:val="20"/>
                           <w:lang w:val="en-US"/>
                         </w:rPr>
-                        <w:t>While I’m facing problems at work, I always try to search on the Internet (For instance, Stackoverflow and GitHub, etc) for solutions. In most of the situations, I can come up with solutions by searching on the Internet.</w:t>
+                        <w:t>While I’m facing problems at work, I always try to search on the Internet (For instance, Stackoverflow and GitHub</w:t>
+                      </w:r>
+                      <w:r>
+                        <w:rPr>
+                          <w:rFonts w:hint="eastAsia" w:ascii="Arial" w:hAnsi="Arial" w:eastAsia="宋体"/>
+                          <w:i w:val="0"/>
+                          <w:iCs/>
+                          <w:color w:val="000000"/>
+                          <w:sz w:val="20"/>
+                          <w:szCs w:val="20"/>
+                          <w:lang w:val="en-US" w:eastAsia="zh-CN"/>
+                        </w:rPr>
+                        <w:t>, MSDN</w:t>
+                      </w:r>
+                      <w:r>
+                        <w:rPr>
+                          <w:rFonts w:hint="default" w:ascii="Arial" w:hAnsi="Arial"/>
+                          <w:i w:val="0"/>
+                          <w:iCs/>
+                          <w:color w:val="000000"/>
+                          <w:sz w:val="20"/>
+                          <w:szCs w:val="20"/>
+                          <w:lang w:val="en-US"/>
+                        </w:rPr>
+                        <w:t>, etc) for solutions. In most of the situations, I can come up with solutions by searching on the Internet.</w:t>
                       </w:r>
                     </w:p>
                     <w:p>
@@ -3590,7 +3758,31 @@
                           <w:szCs w:val="20"/>
                           <w:lang w:val="en-US"/>
                         </w:rPr>
-                        <w:t>Moreover, I learned and I used Ionic 2, Drupal at work within 2 months during my internship which shows that I can learn new technologies quickly.</w:t>
+                        <w:t>Moreover, I learned and I used Ionic 2, Drupal at work within 2 months during my internship</w:t>
+                      </w:r>
+                      <w:r>
+                        <w:rPr>
+                          <w:rFonts w:hint="eastAsia" w:ascii="Arial" w:hAnsi="Arial" w:eastAsia="宋体"/>
+                          <w:i w:val="0"/>
+                          <w:iCs/>
+                          <w:color w:val="000000"/>
+                          <w:sz w:val="20"/>
+                          <w:szCs w:val="20"/>
+                          <w:lang w:val="en-US" w:eastAsia="zh-CN"/>
+                        </w:rPr>
+                        <w:t xml:space="preserve">. I believe that </w:t>
+                      </w:r>
+                      <w:r>
+                        <w:rPr>
+                          <w:rFonts w:hint="default" w:ascii="Arial" w:hAnsi="Arial"/>
+                          <w:i w:val="0"/>
+                          <w:iCs/>
+                          <w:color w:val="000000"/>
+                          <w:sz w:val="20"/>
+                          <w:szCs w:val="20"/>
+                          <w:lang w:val="en-US"/>
+                        </w:rPr>
+                        <w:t>shows I can learn new technologies quickly.</w:t>
                       </w:r>
                     </w:p>
                   </w:txbxContent>
@@ -4303,7 +4495,7 @@
                                 <w:szCs w:val="20"/>
                                 <w:lang w:val="en-US" w:eastAsia="zh-CN"/>
                               </w:rPr>
-                              <w:t xml:space="preserve">                                       Technology Bachelors degree domain Computer Science)</w:t>
+                              <w:t xml:space="preserve">                                       Technology Bachelors degree, domain Computer Science)</w:t>
                             </w:r>
                           </w:p>
                           <w:p>
@@ -4840,7 +5032,7 @@
                           <w:szCs w:val="20"/>
                           <w:lang w:val="en-US" w:eastAsia="zh-CN"/>
                         </w:rPr>
-                        <w:t xml:space="preserve">                                       Technology Bachelors degree domain Computer Science)</w:t>
+                        <w:t xml:space="preserve">                                       Technology Bachelors degree, domain Computer Science)</w:t>
                       </w:r>
                     </w:p>
                     <w:p>
@@ -5647,6 +5839,16 @@
                             </w:r>
                             <w:r>
                               <w:rPr>
+                                <w:rFonts w:hint="eastAsia" w:ascii="Arial" w:hAnsi="Arial" w:eastAsia="宋体"/>
+                                <w:color w:val="000000"/>
+                                <w:sz w:val="20"/>
+                                <w:szCs w:val="20"/>
+                                <w:lang w:val="en-US" w:eastAsia="zh-CN"/>
+                              </w:rPr>
+                              <w:t xml:space="preserve">design with </w:t>
+                            </w:r>
+                            <w:r>
+                              <w:rPr>
                                 <w:rFonts w:hint="eastAsia" w:ascii="Arial" w:hAnsi="Arial"/>
                                 <w:color w:val="000000"/>
                                 <w:sz w:val="20"/>
@@ -5714,7 +5916,27 @@
                                 <w:szCs w:val="20"/>
                                 <w:lang w:val="en-US"/>
                               </w:rPr>
-                              <w:t>how to fire and handle a GET, PUT, POST request, modify headers</w:t>
+                              <w:t xml:space="preserve">how </w:t>
+                            </w:r>
+                            <w:r>
+                              <w:rPr>
+                                <w:rFonts w:hint="eastAsia" w:ascii="Arial" w:hAnsi="Arial" w:eastAsia="宋体"/>
+                                <w:color w:val="000000"/>
+                                <w:sz w:val="20"/>
+                                <w:szCs w:val="20"/>
+                                <w:lang w:val="en-US" w:eastAsia="zh-CN"/>
+                              </w:rPr>
+                              <w:t>to modify the database using Drupal</w:t>
+                            </w:r>
+                            <w:r>
+                              <w:rPr>
+                                <w:rFonts w:hint="eastAsia" w:ascii="Arial" w:hAnsi="Arial"/>
+                                <w:color w:val="000000"/>
+                                <w:sz w:val="20"/>
+                                <w:szCs w:val="20"/>
+                                <w:lang w:val="en-US"/>
+                              </w:rPr>
+                              <w:t>, modify headers</w:t>
                             </w:r>
                             <w:r>
                               <w:rPr>
@@ -5754,7 +5976,27 @@
                                 <w:szCs w:val="20"/>
                                 <w:lang w:val="en-US"/>
                               </w:rPr>
-                              <w:t>unctions and develop theme for Drupal 7.</w:t>
+                              <w:t>unctions and develop theme</w:t>
+                            </w:r>
+                            <w:r>
+                              <w:rPr>
+                                <w:rFonts w:hint="eastAsia" w:ascii="Arial" w:hAnsi="Arial" w:eastAsia="宋体"/>
+                                <w:color w:val="000000"/>
+                                <w:sz w:val="20"/>
+                                <w:szCs w:val="20"/>
+                                <w:lang w:val="en-US" w:eastAsia="zh-CN"/>
+                              </w:rPr>
+                              <w:t xml:space="preserve"> and module</w:t>
+                            </w:r>
+                            <w:r>
+                              <w:rPr>
+                                <w:rFonts w:hint="eastAsia" w:ascii="Arial" w:hAnsi="Arial"/>
+                                <w:color w:val="000000"/>
+                                <w:sz w:val="20"/>
+                                <w:szCs w:val="20"/>
+                                <w:lang w:val="en-US"/>
+                              </w:rPr>
+                              <w:t xml:space="preserve"> for Drupal 7.</w:t>
                             </w:r>
                           </w:p>
                           <w:p>
@@ -6107,6 +6349,16 @@
                       </w:r>
                       <w:r>
                         <w:rPr>
+                          <w:rFonts w:hint="eastAsia" w:ascii="Arial" w:hAnsi="Arial" w:eastAsia="宋体"/>
+                          <w:color w:val="000000"/>
+                          <w:sz w:val="20"/>
+                          <w:szCs w:val="20"/>
+                          <w:lang w:val="en-US" w:eastAsia="zh-CN"/>
+                        </w:rPr>
+                        <w:t xml:space="preserve">design with </w:t>
+                      </w:r>
+                      <w:r>
+                        <w:rPr>
                           <w:rFonts w:hint="eastAsia" w:ascii="Arial" w:hAnsi="Arial"/>
                           <w:color w:val="000000"/>
                           <w:sz w:val="20"/>
@@ -6174,7 +6426,27 @@
                           <w:szCs w:val="20"/>
                           <w:lang w:val="en-US"/>
                         </w:rPr>
-                        <w:t>how to fire and handle a GET, PUT, POST request, modify headers</w:t>
+                        <w:t xml:space="preserve">how </w:t>
+                      </w:r>
+                      <w:r>
+                        <w:rPr>
+                          <w:rFonts w:hint="eastAsia" w:ascii="Arial" w:hAnsi="Arial" w:eastAsia="宋体"/>
+                          <w:color w:val="000000"/>
+                          <w:sz w:val="20"/>
+                          <w:szCs w:val="20"/>
+                          <w:lang w:val="en-US" w:eastAsia="zh-CN"/>
+                        </w:rPr>
+                        <w:t>to modify the database using Drupal</w:t>
+                      </w:r>
+                      <w:r>
+                        <w:rPr>
+                          <w:rFonts w:hint="eastAsia" w:ascii="Arial" w:hAnsi="Arial"/>
+                          <w:color w:val="000000"/>
+                          <w:sz w:val="20"/>
+                          <w:szCs w:val="20"/>
+                          <w:lang w:val="en-US"/>
+                        </w:rPr>
+                        <w:t>, modify headers</w:t>
                       </w:r>
                       <w:r>
                         <w:rPr>
@@ -6214,7 +6486,27 @@
                           <w:szCs w:val="20"/>
                           <w:lang w:val="en-US"/>
                         </w:rPr>
-                        <w:t>unctions and develop theme for Drupal 7.</w:t>
+                        <w:t>unctions and develop theme</w:t>
+                      </w:r>
+                      <w:r>
+                        <w:rPr>
+                          <w:rFonts w:hint="eastAsia" w:ascii="Arial" w:hAnsi="Arial" w:eastAsia="宋体"/>
+                          <w:color w:val="000000"/>
+                          <w:sz w:val="20"/>
+                          <w:szCs w:val="20"/>
+                          <w:lang w:val="en-US" w:eastAsia="zh-CN"/>
+                        </w:rPr>
+                        <w:t xml:space="preserve"> and module</w:t>
+                      </w:r>
+                      <w:r>
+                        <w:rPr>
+                          <w:rFonts w:hint="eastAsia" w:ascii="Arial" w:hAnsi="Arial"/>
+                          <w:color w:val="000000"/>
+                          <w:sz w:val="20"/>
+                          <w:szCs w:val="20"/>
+                          <w:lang w:val="en-US"/>
+                        </w:rPr>
+                        <w:t xml:space="preserve"> for Drupal 7.</w:t>
                       </w:r>
                     </w:p>
                     <w:p>
@@ -6413,7 +6705,7 @@
     <w:lsdException w:uiPriority="99" w:name="Body Text Indent 2"/>
     <w:lsdException w:uiPriority="99" w:name="Body Text Indent 3"/>
     <w:lsdException w:uiPriority="99" w:name="Block Text"/>
-    <w:lsdException w:uiPriority="99" w:semiHidden="0" w:name="Hyperlink"/>
+    <w:lsdException w:qFormat="1" w:uiPriority="99" w:semiHidden="0" w:name="Hyperlink"/>
     <w:lsdException w:uiPriority="99" w:name="FollowedHyperlink"/>
     <w:lsdException w:qFormat="1" w:unhideWhenUsed="0" w:uiPriority="22" w:semiHidden="0" w:name="Strong"/>
     <w:lsdException w:qFormat="1" w:unhideWhenUsed="0" w:uiPriority="20" w:semiHidden="0" w:name="Emphasis"/>
@@ -6650,6 +6942,7 @@
     <w:name w:val="Hyperlink"/>
     <w:basedOn w:val="5"/>
     <w:unhideWhenUsed/>
+    <w:qFormat/>
     <w:uiPriority w:val="99"/>
     <w:rPr>
       <w:color w:val="0000FF"/>
@@ -6660,6 +6953,7 @@
     <w:name w:val="Texte de bulles Car"/>
     <w:link w:val="2"/>
     <w:semiHidden/>
+    <w:qFormat/>
     <w:uiPriority w:val="99"/>
     <w:rPr>
       <w:rFonts w:ascii="Lucida Grande" w:hAnsi="Lucida Grande" w:cs="Lucida Grande"/>
@@ -6681,12 +6975,14 @@
     <w:name w:val="En-tête Car"/>
     <w:basedOn w:val="5"/>
     <w:link w:val="4"/>
+    <w:qFormat/>
     <w:uiPriority w:val="99"/>
   </w:style>
   <w:style w:type="character" w:customStyle="1" w:styleId="11">
     <w:name w:val="Pied de page Car"/>
     <w:basedOn w:val="5"/>
     <w:link w:val="3"/>
+    <w:qFormat/>
     <w:uiPriority w:val="99"/>
   </w:style>
 </w:styles>

</xml_diff>

<commit_message>
Added my personal site
</commit_message>
<xml_diff>
--- a/PDF/CV4/English/CV.docx
+++ b/PDF/CV4/English/CV.docx
@@ -1,9 +1,8 @@
 
 <file path=word/document.xml><?xml version="1.0" encoding="utf-8"?>
-<w:document xmlns:wpc="http://schemas.microsoft.com/office/word/2010/wordprocessingCanvas" xmlns:mc="http://schemas.openxmlformats.org/markup-compatibility/2006" xmlns:o="urn:schemas-microsoft-com:office:office" xmlns:r="http://schemas.openxmlformats.org/officeDocument/2006/relationships" xmlns:m="http://schemas.openxmlformats.org/officeDocument/2006/math" xmlns:v="urn:schemas-microsoft-com:vml" xmlns:wp14="http://schemas.microsoft.com/office/word/2010/wordprocessingDrawing" xmlns:wp="http://schemas.openxmlformats.org/drawingml/2006/wordprocessingDrawing" xmlns:w="http://schemas.openxmlformats.org/wordprocessingml/2006/main" xmlns:w14="http://schemas.microsoft.com/office/word/2010/wordml" xmlns:w10="urn:schemas-microsoft-com:office:word" xmlns:w15="http://schemas.microsoft.com/office/word/2012/wordml" xmlns:wpg="http://schemas.microsoft.com/office/word/2010/wordprocessingGroup" xmlns:wpi="http://schemas.microsoft.com/office/word/2010/wordprocessingInk" xmlns:wne="http://schemas.microsoft.com/office/word/2006/wordml" xmlns:wps="http://schemas.microsoft.com/office/word/2010/wordprocessingShape" mc:Ignorable="w14 w15 wp14">
+<w:document xmlns:wpc="http://schemas.microsoft.com/office/word/2010/wordprocessingCanvas" xmlns:mc="http://schemas.openxmlformats.org/markup-compatibility/2006" xmlns:o="urn:schemas-microsoft-com:office:office" xmlns:r="http://schemas.openxmlformats.org/officeDocument/2006/relationships" xmlns:m="http://schemas.openxmlformats.org/officeDocument/2006/math" xmlns:v="urn:schemas-microsoft-com:vml" xmlns:wp14="http://schemas.microsoft.com/office/word/2010/wordprocessingDrawing" xmlns:wp="http://schemas.openxmlformats.org/drawingml/2006/wordprocessingDrawing" xmlns:w="http://schemas.openxmlformats.org/wordprocessingml/2006/main" xmlns:w14="http://schemas.microsoft.com/office/word/2010/wordml" xmlns:w10="urn:schemas-microsoft-com:office:word" xmlns:w15="http://schemas.microsoft.com/office/word/2012/wordml" xmlns:wpg="http://schemas.microsoft.com/office/word/2010/wordprocessingGroup" xmlns:wpi="http://schemas.microsoft.com/office/word/2010/wordprocessingInk" xmlns:wne="http://schemas.microsoft.com/office/word/2006/wordml" xmlns:wps="http://schemas.microsoft.com/office/word/2010/wordprocessingShape" xmlns:wpsCustomData="http://www.wps.cn/officeDocument/2013/wpsCustomData" mc:Ignorable="w14 w15 wp14">
   <w:body>
     <w:p>
-      <w:pPr/>
       <w:r>
         <w:rPr>
           <w:lang w:val="fr-FR" w:eastAsia="fr-FR"/>
@@ -241,9 +240,7 @@
                       </wps:style>
                       <wps:txbx>
                         <w:txbxContent>
-                          <w:p>
-                            <w:pPr/>
-                          </w:p>
+                          <w:p/>
                         </w:txbxContent>
                       </wps:txbx>
                       <wps:bodyPr rot="0" spcFirstLastPara="0" vertOverflow="overflow" horzOverflow="overflow" vert="horz" wrap="square" lIns="91440" tIns="45720" rIns="91440" bIns="45720" numCol="1" spcCol="0" rtlCol="0" fromWordArt="0" anchor="t" anchorCtr="0" forceAA="0" compatLnSpc="1">
@@ -264,9 +261,7 @@
                 <o:lock v:ext="edit" aspectratio="f"/>
                 <v:textbox>
                   <w:txbxContent>
-                    <w:p>
-                      <w:pPr/>
-                    </w:p>
+                    <w:p/>
                   </w:txbxContent>
                 </v:textbox>
               </v:shape>
@@ -331,7 +326,6 @@
                       <wps:txbx>
                         <w:txbxContent>
                           <w:p>
-                            <w:pPr/>
                             <w:r>
                               <w:rPr>
                                 <w:lang w:val="fr-FR" w:eastAsia="fr-FR"/>
@@ -407,7 +401,6 @@
                 <v:textbox>
                   <w:txbxContent>
                     <w:p>
-                      <w:pPr/>
                       <w:r>
                         <w:rPr>
                           <w:lang w:val="fr-FR" w:eastAsia="fr-FR"/>
@@ -539,40 +532,7 @@
                             </w:pPr>
                             <w:r>
                               <w:rPr>
-                                <w:color w:val="000000" w:themeColor="text1"/>
-                                <w:lang w:val="fr-FR"/>
-                                <w14:textFill>
-                                  <w14:solidFill>
-                                    <w14:schemeClr w14:val="tx1"/>
-                                  </w14:solidFill>
-                                </w14:textFill>
-                              </w:rPr>
-                              <w:t xml:space="preserve">                                                             </w:t>
-                            </w:r>
-                            <w:r>
-                              <w:rPr>
-                                <w:rFonts w:ascii="Arial" w:hAnsi="Arial"/>
-                                <w:b/>
                                 <w:color w:val="FFFFFF" w:themeColor="background1"/>
-                                <w:sz w:val="36"/>
-                                <w:szCs w:val="36"/>
-                                <w:lang w:val="en-US"/>
-                                <w14:textFill>
-                                  <w14:solidFill>
-                                    <w14:schemeClr w14:val="bg1"/>
-                                  </w14:solidFill>
-                                </w14:textFill>
-                              </w:rPr>
-                              <w:t>Zhipeng YANG</w:t>
-                            </w:r>
-                          </w:p>
-                          <w:p>
-                            <w:pPr>
-                              <w:rPr>
-                                <w:rFonts w:ascii="Arial" w:hAnsi="Arial"/>
-                                <w:color w:val="FFFFFF" w:themeColor="background1"/>
-                                <w:sz w:val="20"/>
-                                <w:szCs w:val="20"/>
                                 <w:lang w:val="fr-FR"/>
                                 <w14:textFill>
                                   <w14:solidFill>
@@ -580,8 +540,27 @@
                                   </w14:solidFill>
                                 </w14:textFill>
                               </w:rPr>
-                            </w:pPr>
-                            <w:r>
+                              <w:t xml:space="preserve">                                                             </w:t>
+                            </w:r>
+                            <w:r>
+                              <w:rPr>
+                                <w:rFonts w:ascii="Arial" w:hAnsi="Arial"/>
+                                <w:b/>
+                                <w:color w:val="FFFFFF" w:themeColor="background1"/>
+                                <w:sz w:val="36"/>
+                                <w:szCs w:val="36"/>
+                                <w:lang w:val="en-US"/>
+                                <w14:textFill>
+                                  <w14:solidFill>
+                                    <w14:schemeClr w14:val="bg1"/>
+                                  </w14:solidFill>
+                                </w14:textFill>
+                              </w:rPr>
+                              <w:t>Zhipeng YANG</w:t>
+                            </w:r>
+                          </w:p>
+                          <w:p>
+                            <w:pPr>
                               <w:rPr>
                                 <w:rFonts w:ascii="Arial" w:hAnsi="Arial"/>
                                 <w:color w:val="FFFFFF" w:themeColor="background1"/>
@@ -594,102 +573,8 @@
                                   </w14:solidFill>
                                 </w14:textFill>
                               </w:rPr>
-                              <w:t xml:space="preserve">                                                          Age</w:t>
-                            </w:r>
-                            <w:r>
-                              <w:rPr>
-                                <w:rFonts w:ascii="Arial" w:hAnsi="Arial"/>
-                                <w:color w:val="FFFFFF" w:themeColor="background1"/>
-                                <w:sz w:val="20"/>
-                                <w:szCs w:val="20"/>
-                                <w:lang w:val="en-US"/>
-                                <w14:textFill>
-                                  <w14:solidFill>
-                                    <w14:schemeClr w14:val="bg1"/>
-                                  </w14:solidFill>
-                                </w14:textFill>
-                              </w:rPr>
-                              <w:t xml:space="preserve">                  23                                               GitHub    </w:t>
-                            </w:r>
-                            <w:r>
-                              <w:rPr>
-                                <w:rFonts w:hint="eastAsia" w:ascii="Arial" w:hAnsi="Arial"/>
-                                <w:color w:val="FFFFFF" w:themeColor="background1"/>
-                                <w:sz w:val="20"/>
-                                <w:szCs w:val="20"/>
-                                <w:lang w:val="en-US"/>
-                                <w14:textFill>
-                                  <w14:solidFill>
-                                    <w14:schemeClr w14:val="bg1"/>
-                                  </w14:solidFill>
-                                </w14:textFill>
-                              </w:rPr>
-                              <w:fldChar w:fldCharType="begin"/>
-                            </w:r>
-                            <w:r>
-                              <w:rPr>
-                                <w:rFonts w:hint="eastAsia" w:ascii="Arial" w:hAnsi="Arial"/>
-                                <w:color w:val="FFFFFF" w:themeColor="background1"/>
-                                <w:sz w:val="20"/>
-                                <w:szCs w:val="20"/>
-                                <w:lang w:val="en-US"/>
-                                <w14:textFill>
-                                  <w14:solidFill>
-                                    <w14:schemeClr w14:val="bg1"/>
-                                  </w14:solidFill>
-                                </w14:textFill>
-                              </w:rPr>
-                              <w:instrText xml:space="preserve"> HYPERLINK "https://github.com/Voyager2718" </w:instrText>
-                            </w:r>
-                            <w:r>
-                              <w:rPr>
-                                <w:rFonts w:hint="eastAsia" w:ascii="Arial" w:hAnsi="Arial"/>
-                                <w:color w:val="FFFFFF" w:themeColor="background1"/>
-                                <w:sz w:val="20"/>
-                                <w:szCs w:val="20"/>
-                                <w:lang w:val="en-US"/>
-                                <w14:textFill>
-                                  <w14:solidFill>
-                                    <w14:schemeClr w14:val="bg1"/>
-                                  </w14:solidFill>
-                                </w14:textFill>
-                              </w:rPr>
-                              <w:fldChar w:fldCharType="separate"/>
-                            </w:r>
-                            <w:r>
-                              <w:rPr>
-                                <w:rStyle w:val="6"/>
-                                <w:rFonts w:hint="eastAsia" w:ascii="Arial" w:hAnsi="Arial"/>
-                                <w:color w:val="FFFFFF" w:themeColor="background1"/>
-                                <w:sz w:val="20"/>
-                                <w:szCs w:val="20"/>
-                                <w:lang w:val="en-US"/>
-                                <w14:textFill>
-                                  <w14:solidFill>
-                                    <w14:schemeClr w14:val="bg1"/>
-                                  </w14:solidFill>
-                                </w14:textFill>
-                              </w:rPr>
-                              <w:t>https://github.com/Voyager2718</w:t>
-                            </w:r>
-                            <w:r>
-                              <w:rPr>
-                                <w:rFonts w:hint="eastAsia" w:ascii="Arial" w:hAnsi="Arial"/>
-                                <w:color w:val="FFFFFF" w:themeColor="background1"/>
-                                <w:sz w:val="20"/>
-                                <w:szCs w:val="20"/>
-                                <w:lang w:val="en-US"/>
-                                <w14:textFill>
-                                  <w14:solidFill>
-                                    <w14:schemeClr w14:val="bg1"/>
-                                  </w14:solidFill>
-                                </w14:textFill>
-                              </w:rPr>
-                              <w:fldChar w:fldCharType="end"/>
-                            </w:r>
-                          </w:p>
-                          <w:p>
-                            <w:pPr>
+                            </w:pPr>
+                            <w:r>
                               <w:rPr>
                                 <w:rFonts w:ascii="Arial" w:hAnsi="Arial"/>
                                 <w:color w:val="FFFFFF" w:themeColor="background1"/>
@@ -702,8 +587,102 @@
                                   </w14:solidFill>
                                 </w14:textFill>
                               </w:rPr>
-                            </w:pPr>
-                            <w:r>
+                              <w:t xml:space="preserve">                                                          Age</w:t>
+                            </w:r>
+                            <w:r>
+                              <w:rPr>
+                                <w:rFonts w:ascii="Arial" w:hAnsi="Arial"/>
+                                <w:color w:val="FFFFFF" w:themeColor="background1"/>
+                                <w:sz w:val="20"/>
+                                <w:szCs w:val="20"/>
+                                <w:lang w:val="en-US"/>
+                                <w14:textFill>
+                                  <w14:solidFill>
+                                    <w14:schemeClr w14:val="bg1"/>
+                                  </w14:solidFill>
+                                </w14:textFill>
+                              </w:rPr>
+                              <w:t xml:space="preserve">                  23                                               GitHub    </w:t>
+                            </w:r>
+                            <w:r>
+                              <w:rPr>
+                                <w:rFonts w:hint="eastAsia" w:ascii="Arial" w:hAnsi="Arial"/>
+                                <w:color w:val="FFFFFF" w:themeColor="background1"/>
+                                <w:sz w:val="20"/>
+                                <w:szCs w:val="20"/>
+                                <w:lang w:val="en-US"/>
+                                <w14:textFill>
+                                  <w14:solidFill>
+                                    <w14:schemeClr w14:val="bg1"/>
+                                  </w14:solidFill>
+                                </w14:textFill>
+                              </w:rPr>
+                              <w:fldChar w:fldCharType="begin"/>
+                            </w:r>
+                            <w:r>
+                              <w:rPr>
+                                <w:rFonts w:hint="eastAsia" w:ascii="Arial" w:hAnsi="Arial"/>
+                                <w:color w:val="FFFFFF" w:themeColor="background1"/>
+                                <w:sz w:val="20"/>
+                                <w:szCs w:val="20"/>
+                                <w:lang w:val="en-US"/>
+                                <w14:textFill>
+                                  <w14:solidFill>
+                                    <w14:schemeClr w14:val="bg1"/>
+                                  </w14:solidFill>
+                                </w14:textFill>
+                              </w:rPr>
+                              <w:instrText xml:space="preserve"> HYPERLINK "https://github.com/Voyager2718" </w:instrText>
+                            </w:r>
+                            <w:r>
+                              <w:rPr>
+                                <w:rFonts w:hint="eastAsia" w:ascii="Arial" w:hAnsi="Arial"/>
+                                <w:color w:val="FFFFFF" w:themeColor="background1"/>
+                                <w:sz w:val="20"/>
+                                <w:szCs w:val="20"/>
+                                <w:lang w:val="en-US"/>
+                                <w14:textFill>
+                                  <w14:solidFill>
+                                    <w14:schemeClr w14:val="bg1"/>
+                                  </w14:solidFill>
+                                </w14:textFill>
+                              </w:rPr>
+                              <w:fldChar w:fldCharType="separate"/>
+                            </w:r>
+                            <w:r>
+                              <w:rPr>
+                                <w:rStyle w:val="6"/>
+                                <w:rFonts w:hint="eastAsia" w:ascii="Arial" w:hAnsi="Arial"/>
+                                <w:color w:val="FFFFFF" w:themeColor="background1"/>
+                                <w:sz w:val="20"/>
+                                <w:szCs w:val="20"/>
+                                <w:lang w:val="en-US"/>
+                                <w14:textFill>
+                                  <w14:solidFill>
+                                    <w14:schemeClr w14:val="bg1"/>
+                                  </w14:solidFill>
+                                </w14:textFill>
+                              </w:rPr>
+                              <w:t>https://github.com/Voyager2718</w:t>
+                            </w:r>
+                            <w:r>
+                              <w:rPr>
+                                <w:rFonts w:hint="eastAsia" w:ascii="Arial" w:hAnsi="Arial"/>
+                                <w:color w:val="FFFFFF" w:themeColor="background1"/>
+                                <w:sz w:val="20"/>
+                                <w:szCs w:val="20"/>
+                                <w:lang w:val="en-US"/>
+                                <w14:textFill>
+                                  <w14:solidFill>
+                                    <w14:schemeClr w14:val="bg1"/>
+                                  </w14:solidFill>
+                                </w14:textFill>
+                              </w:rPr>
+                              <w:fldChar w:fldCharType="end"/>
+                            </w:r>
+                          </w:p>
+                          <w:p>
+                            <w:pPr>
                               <w:rPr>
                                 <w:rFonts w:ascii="Arial" w:hAnsi="Arial"/>
                                 <w:color w:val="FFFFFF" w:themeColor="background1"/>
@@ -716,132 +695,8 @@
                                   </w14:solidFill>
                                 </w14:textFill>
                               </w:rPr>
-                              <w:t xml:space="preserve">                                                          </w:t>
-                            </w:r>
-                            <w:r>
-                              <w:rPr>
-                                <w:rFonts w:ascii="Arial" w:hAnsi="Arial"/>
-                                <w:color w:val="FFFFFF" w:themeColor="background1"/>
-                                <w:sz w:val="20"/>
-                                <w:szCs w:val="20"/>
-                                <w:lang w:val="en-US"/>
-                                <w14:textFill>
-                                  <w14:solidFill>
-                                    <w14:schemeClr w14:val="bg1"/>
-                                  </w14:solidFill>
-                                </w14:textFill>
-                              </w:rPr>
-                              <w:t xml:space="preserve">City - Country  Guangzhou - China                   </w:t>
-                            </w:r>
-                            <w:r>
-                              <w:rPr>
-                                <w:rFonts w:ascii="Arial" w:hAnsi="Arial"/>
-                                <w:color w:val="FFFFFF" w:themeColor="background1"/>
-                                <w:sz w:val="10"/>
-                                <w:szCs w:val="10"/>
-                                <w:lang w:val="en-US"/>
-                                <w14:textFill>
-                                  <w14:solidFill>
-                                    <w14:schemeClr w14:val="bg1"/>
-                                  </w14:solidFill>
-                                </w14:textFill>
-                              </w:rPr>
-                              <w:t xml:space="preserve">  </w:t>
-                            </w:r>
-                            <w:r>
-                              <w:rPr>
-                                <w:rFonts w:ascii="Arial" w:hAnsi="Arial"/>
-                                <w:color w:val="FFFFFF" w:themeColor="background1"/>
-                                <w:sz w:val="20"/>
-                                <w:szCs w:val="20"/>
-                                <w:lang w:val="en-US"/>
-                                <w14:textFill>
-                                  <w14:solidFill>
-                                    <w14:schemeClr w14:val="bg1"/>
-                                  </w14:solidFill>
-                                </w14:textFill>
-                              </w:rPr>
-                              <w:t xml:space="preserve">Blog        </w:t>
-                            </w:r>
-                            <w:r>
-                              <w:rPr>
-                                <w:rFonts w:hint="eastAsia" w:ascii="Arial" w:hAnsi="Arial"/>
-                                <w:color w:val="FFFFFF" w:themeColor="background1"/>
-                                <w:sz w:val="20"/>
-                                <w:szCs w:val="20"/>
-                                <w:lang w:val="en-US"/>
-                                <w14:textFill>
-                                  <w14:solidFill>
-                                    <w14:schemeClr w14:val="bg1"/>
-                                  </w14:solidFill>
-                                </w14:textFill>
-                              </w:rPr>
-                              <w:fldChar w:fldCharType="begin"/>
-                            </w:r>
-                            <w:r>
-                              <w:rPr>
-                                <w:rFonts w:hint="eastAsia" w:ascii="Arial" w:hAnsi="Arial"/>
-                                <w:color w:val="FFFFFF" w:themeColor="background1"/>
-                                <w:sz w:val="20"/>
-                                <w:szCs w:val="20"/>
-                                <w:lang w:val="en-US"/>
-                                <w14:textFill>
-                                  <w14:solidFill>
-                                    <w14:schemeClr w14:val="bg1"/>
-                                  </w14:solidFill>
-                                </w14:textFill>
-                              </w:rPr>
-                              <w:instrText xml:space="preserve"> HYPERLINK "http://blog.csdn.net/voyager3" </w:instrText>
-                            </w:r>
-                            <w:r>
-                              <w:rPr>
-                                <w:rFonts w:hint="eastAsia" w:ascii="Arial" w:hAnsi="Arial"/>
-                                <w:color w:val="FFFFFF" w:themeColor="background1"/>
-                                <w:sz w:val="20"/>
-                                <w:szCs w:val="20"/>
-                                <w:lang w:val="en-US"/>
-                                <w14:textFill>
-                                  <w14:solidFill>
-                                    <w14:schemeClr w14:val="bg1"/>
-                                  </w14:solidFill>
-                                </w14:textFill>
-                              </w:rPr>
-                              <w:fldChar w:fldCharType="separate"/>
-                            </w:r>
-                            <w:r>
-                              <w:rPr>
-                                <w:rStyle w:val="6"/>
-                                <w:rFonts w:hint="eastAsia" w:ascii="Arial" w:hAnsi="Arial"/>
-                                <w:color w:val="FFFFFF" w:themeColor="background1"/>
-                                <w:sz w:val="20"/>
-                                <w:szCs w:val="20"/>
-                                <w:lang w:val="en-US"/>
-                                <w14:textFill>
-                                  <w14:solidFill>
-                                    <w14:schemeClr w14:val="bg1"/>
-                                  </w14:solidFill>
-                                </w14:textFill>
-                              </w:rPr>
-                              <w:t>http://blog.csdn.net/voyager3</w:t>
-                            </w:r>
-                            <w:r>
-                              <w:rPr>
-                                <w:rFonts w:hint="eastAsia" w:ascii="Arial" w:hAnsi="Arial"/>
-                                <w:color w:val="FFFFFF" w:themeColor="background1"/>
-                                <w:sz w:val="20"/>
-                                <w:szCs w:val="20"/>
-                                <w:lang w:val="en-US"/>
-                                <w14:textFill>
-                                  <w14:solidFill>
-                                    <w14:schemeClr w14:val="bg1"/>
-                                  </w14:solidFill>
-                                </w14:textFill>
-                              </w:rPr>
-                              <w:fldChar w:fldCharType="end"/>
-                            </w:r>
-                          </w:p>
-                          <w:p>
-                            <w:pPr>
+                            </w:pPr>
+                            <w:r>
                               <w:rPr>
                                 <w:rFonts w:ascii="Arial" w:hAnsi="Arial"/>
                                 <w:color w:val="FFFFFF" w:themeColor="background1"/>
@@ -854,8 +709,132 @@
                                   </w14:solidFill>
                                 </w14:textFill>
                               </w:rPr>
-                            </w:pPr>
-                            <w:r>
+                              <w:t xml:space="preserve">                                                          </w:t>
+                            </w:r>
+                            <w:r>
+                              <w:rPr>
+                                <w:rFonts w:ascii="Arial" w:hAnsi="Arial"/>
+                                <w:color w:val="FFFFFF" w:themeColor="background1"/>
+                                <w:sz w:val="20"/>
+                                <w:szCs w:val="20"/>
+                                <w:lang w:val="en-US"/>
+                                <w14:textFill>
+                                  <w14:solidFill>
+                                    <w14:schemeClr w14:val="bg1"/>
+                                  </w14:solidFill>
+                                </w14:textFill>
+                              </w:rPr>
+                              <w:t xml:space="preserve">City - Country  Guangzhou - China                   </w:t>
+                            </w:r>
+                            <w:r>
+                              <w:rPr>
+                                <w:rFonts w:ascii="Arial" w:hAnsi="Arial"/>
+                                <w:color w:val="FFFFFF" w:themeColor="background1"/>
+                                <w:sz w:val="10"/>
+                                <w:szCs w:val="10"/>
+                                <w:lang w:val="en-US"/>
+                                <w14:textFill>
+                                  <w14:solidFill>
+                                    <w14:schemeClr w14:val="bg1"/>
+                                  </w14:solidFill>
+                                </w14:textFill>
+                              </w:rPr>
+                              <w:t xml:space="preserve">  </w:t>
+                            </w:r>
+                            <w:r>
+                              <w:rPr>
+                                <w:rFonts w:ascii="Arial" w:hAnsi="Arial"/>
+                                <w:color w:val="FFFFFF" w:themeColor="background1"/>
+                                <w:sz w:val="20"/>
+                                <w:szCs w:val="20"/>
+                                <w:lang w:val="en-US"/>
+                                <w14:textFill>
+                                  <w14:solidFill>
+                                    <w14:schemeClr w14:val="bg1"/>
+                                  </w14:solidFill>
+                                </w14:textFill>
+                              </w:rPr>
+                              <w:t xml:space="preserve">Blog        </w:t>
+                            </w:r>
+                            <w:r>
+                              <w:rPr>
+                                <w:rFonts w:hint="eastAsia" w:ascii="Arial" w:hAnsi="Arial"/>
+                                <w:color w:val="FFFFFF" w:themeColor="background1"/>
+                                <w:sz w:val="20"/>
+                                <w:szCs w:val="20"/>
+                                <w:lang w:val="en-US"/>
+                                <w14:textFill>
+                                  <w14:solidFill>
+                                    <w14:schemeClr w14:val="bg1"/>
+                                  </w14:solidFill>
+                                </w14:textFill>
+                              </w:rPr>
+                              <w:fldChar w:fldCharType="begin"/>
+                            </w:r>
+                            <w:r>
+                              <w:rPr>
+                                <w:rFonts w:hint="eastAsia" w:ascii="Arial" w:hAnsi="Arial"/>
+                                <w:color w:val="FFFFFF" w:themeColor="background1"/>
+                                <w:sz w:val="20"/>
+                                <w:szCs w:val="20"/>
+                                <w:lang w:val="en-US"/>
+                                <w14:textFill>
+                                  <w14:solidFill>
+                                    <w14:schemeClr w14:val="bg1"/>
+                                  </w14:solidFill>
+                                </w14:textFill>
+                              </w:rPr>
+                              <w:instrText xml:space="preserve"> HYPERLINK "http://blog.csdn.net/voyager3" </w:instrText>
+                            </w:r>
+                            <w:r>
+                              <w:rPr>
+                                <w:rFonts w:hint="eastAsia" w:ascii="Arial" w:hAnsi="Arial"/>
+                                <w:color w:val="FFFFFF" w:themeColor="background1"/>
+                                <w:sz w:val="20"/>
+                                <w:szCs w:val="20"/>
+                                <w:lang w:val="en-US"/>
+                                <w14:textFill>
+                                  <w14:solidFill>
+                                    <w14:schemeClr w14:val="bg1"/>
+                                  </w14:solidFill>
+                                </w14:textFill>
+                              </w:rPr>
+                              <w:fldChar w:fldCharType="separate"/>
+                            </w:r>
+                            <w:r>
+                              <w:rPr>
+                                <w:rStyle w:val="6"/>
+                                <w:rFonts w:hint="eastAsia" w:ascii="Arial" w:hAnsi="Arial"/>
+                                <w:color w:val="FFFFFF" w:themeColor="background1"/>
+                                <w:sz w:val="20"/>
+                                <w:szCs w:val="20"/>
+                                <w:lang w:val="en-US"/>
+                                <w14:textFill>
+                                  <w14:solidFill>
+                                    <w14:schemeClr w14:val="bg1"/>
+                                  </w14:solidFill>
+                                </w14:textFill>
+                              </w:rPr>
+                              <w:t>http://blog.csdn.net/voyager3</w:t>
+                            </w:r>
+                            <w:r>
+                              <w:rPr>
+                                <w:rFonts w:hint="eastAsia" w:ascii="Arial" w:hAnsi="Arial"/>
+                                <w:color w:val="FFFFFF" w:themeColor="background1"/>
+                                <w:sz w:val="20"/>
+                                <w:szCs w:val="20"/>
+                                <w:lang w:val="en-US"/>
+                                <w14:textFill>
+                                  <w14:solidFill>
+                                    <w14:schemeClr w14:val="bg1"/>
+                                  </w14:solidFill>
+                                </w14:textFill>
+                              </w:rPr>
+                              <w:fldChar w:fldCharType="end"/>
+                            </w:r>
+                          </w:p>
+                          <w:p>
+                            <w:pPr>
                               <w:rPr>
                                 <w:rFonts w:ascii="Arial" w:hAnsi="Arial"/>
                                 <w:color w:val="FFFFFF" w:themeColor="background1"/>
@@ -868,122 +847,8 @@
                                   </w14:solidFill>
                                 </w14:textFill>
                               </w:rPr>
-                              <w:t xml:space="preserve">                                                          Tél</w:t>
-                            </w:r>
-                            <w:r>
-                              <w:rPr>
-                                <w:rFonts w:ascii="Arial" w:hAnsi="Arial"/>
-                                <w:color w:val="FFFFFF" w:themeColor="background1"/>
-                                <w:sz w:val="20"/>
-                                <w:szCs w:val="20"/>
-                                <w:lang w:val="en-US"/>
-                                <w14:textFill>
-                                  <w14:solidFill>
-                                    <w14:schemeClr w14:val="bg1"/>
-                                  </w14:solidFill>
-                                </w14:textFill>
-                              </w:rPr>
-                              <w:t xml:space="preserve">                   +33 6 95 32 88 79                      StackOF</w:t>
-                            </w:r>
-                            <w:r>
-                              <w:rPr>
-                                <w:rFonts w:ascii="Arial" w:hAnsi="Arial"/>
-                                <w:color w:val="FFFFFF" w:themeColor="background1"/>
-                                <w:sz w:val="10"/>
-                                <w:szCs w:val="10"/>
-                                <w:lang w:val="en-US"/>
-                                <w14:textFill>
-                                  <w14:solidFill>
-                                    <w14:schemeClr w14:val="bg1"/>
-                                  </w14:solidFill>
-                                </w14:textFill>
-                              </w:rPr>
-                              <w:t xml:space="preserve">   </w:t>
-                            </w:r>
-                            <w:r>
-                              <w:rPr>
-                                <w:rFonts w:hint="eastAsia" w:ascii="Arial" w:hAnsi="Arial"/>
-                                <w:color w:val="FFFFFF" w:themeColor="background1"/>
-                                <w:sz w:val="20"/>
-                                <w:szCs w:val="20"/>
-                                <w:u w:val="single"/>
-                                <w:lang w:val="en-US"/>
-                                <w14:textFill>
-                                  <w14:solidFill>
-                                    <w14:schemeClr w14:val="bg1"/>
-                                  </w14:solidFill>
-                                </w14:textFill>
-                              </w:rPr>
-                              <w:fldChar w:fldCharType="begin"/>
-                            </w:r>
-                            <w:r>
-                              <w:rPr>
-                                <w:rFonts w:hint="eastAsia" w:ascii="Arial" w:hAnsi="Arial"/>
-                                <w:color w:val="FFFFFF" w:themeColor="background1"/>
-                                <w:sz w:val="20"/>
-                                <w:szCs w:val="20"/>
-                                <w:u w:val="single"/>
-                                <w:lang w:val="en-US"/>
-                                <w14:textFill>
-                                  <w14:solidFill>
-                                    <w14:schemeClr w14:val="bg1"/>
-                                  </w14:solidFill>
-                                </w14:textFill>
-                              </w:rPr>
-                              <w:instrText xml:space="preserve"> HYPERLINK "http://goo.gl/CiLWfL" </w:instrText>
-                            </w:r>
-                            <w:r>
-                              <w:rPr>
-                                <w:rFonts w:hint="eastAsia" w:ascii="Arial" w:hAnsi="Arial"/>
-                                <w:color w:val="FFFFFF" w:themeColor="background1"/>
-                                <w:sz w:val="20"/>
-                                <w:szCs w:val="20"/>
-                                <w:u w:val="single"/>
-                                <w:lang w:val="en-US"/>
-                                <w14:textFill>
-                                  <w14:solidFill>
-                                    <w14:schemeClr w14:val="bg1"/>
-                                  </w14:solidFill>
-                                </w14:textFill>
-                              </w:rPr>
-                              <w:fldChar w:fldCharType="separate"/>
-                            </w:r>
-                            <w:r>
-                              <w:rPr>
-                                <w:rStyle w:val="6"/>
-                                <w:rFonts w:hint="eastAsia" w:ascii="Arial" w:hAnsi="Arial"/>
-                                <w:color w:val="FFFFFF" w:themeColor="background1"/>
-                                <w:sz w:val="20"/>
-                                <w:szCs w:val="20"/>
-                                <w:u w:val="single"/>
-                                <w:lang w:val="en-US"/>
-                                <w14:textFill>
-                                  <w14:solidFill>
-                                    <w14:schemeClr w14:val="bg1"/>
-                                  </w14:solidFill>
-                                </w14:textFill>
-                              </w:rPr>
-                              <w:t>http://goo.gl/CiLWfL</w:t>
-                            </w:r>
-                            <w:r>
-                              <w:rPr>
-                                <w:rFonts w:hint="eastAsia" w:ascii="Arial" w:hAnsi="Arial"/>
-                                <w:color w:val="FFFFFF" w:themeColor="background1"/>
-                                <w:sz w:val="20"/>
-                                <w:szCs w:val="20"/>
-                                <w:u w:val="single"/>
-                                <w:lang w:val="en-US"/>
-                                <w14:textFill>
-                                  <w14:solidFill>
-                                    <w14:schemeClr w14:val="bg1"/>
-                                  </w14:solidFill>
-                                </w14:textFill>
-                              </w:rPr>
-                              <w:fldChar w:fldCharType="end"/>
-                            </w:r>
-                          </w:p>
-                          <w:p>
-                            <w:pPr>
+                            </w:pPr>
+                            <w:r>
                               <w:rPr>
                                 <w:rFonts w:ascii="Arial" w:hAnsi="Arial"/>
                                 <w:color w:val="FFFFFF" w:themeColor="background1"/>
@@ -996,8 +861,122 @@
                                   </w14:solidFill>
                                 </w14:textFill>
                               </w:rPr>
-                            </w:pPr>
-                            <w:r>
+                              <w:t xml:space="preserve">                                                          Tél</w:t>
+                            </w:r>
+                            <w:r>
+                              <w:rPr>
+                                <w:rFonts w:ascii="Arial" w:hAnsi="Arial"/>
+                                <w:color w:val="FFFFFF" w:themeColor="background1"/>
+                                <w:sz w:val="20"/>
+                                <w:szCs w:val="20"/>
+                                <w:lang w:val="en-US"/>
+                                <w14:textFill>
+                                  <w14:solidFill>
+                                    <w14:schemeClr w14:val="bg1"/>
+                                  </w14:solidFill>
+                                </w14:textFill>
+                              </w:rPr>
+                              <w:t xml:space="preserve">                   +33 6 95 32 88 79                      StackOF</w:t>
+                            </w:r>
+                            <w:r>
+                              <w:rPr>
+                                <w:rFonts w:ascii="Arial" w:hAnsi="Arial"/>
+                                <w:color w:val="FFFFFF" w:themeColor="background1"/>
+                                <w:sz w:val="10"/>
+                                <w:szCs w:val="10"/>
+                                <w:lang w:val="en-US"/>
+                                <w14:textFill>
+                                  <w14:solidFill>
+                                    <w14:schemeClr w14:val="bg1"/>
+                                  </w14:solidFill>
+                                </w14:textFill>
+                              </w:rPr>
+                              <w:t xml:space="preserve">   </w:t>
+                            </w:r>
+                            <w:r>
+                              <w:rPr>
+                                <w:rFonts w:hint="eastAsia" w:ascii="Arial" w:hAnsi="Arial"/>
+                                <w:color w:val="FFFFFF" w:themeColor="background1"/>
+                                <w:sz w:val="20"/>
+                                <w:szCs w:val="20"/>
+                                <w:u w:val="single"/>
+                                <w:lang w:val="en-US"/>
+                                <w14:textFill>
+                                  <w14:solidFill>
+                                    <w14:schemeClr w14:val="bg1"/>
+                                  </w14:solidFill>
+                                </w14:textFill>
+                              </w:rPr>
+                              <w:fldChar w:fldCharType="begin"/>
+                            </w:r>
+                            <w:r>
+                              <w:rPr>
+                                <w:rFonts w:hint="eastAsia" w:ascii="Arial" w:hAnsi="Arial"/>
+                                <w:color w:val="FFFFFF" w:themeColor="background1"/>
+                                <w:sz w:val="20"/>
+                                <w:szCs w:val="20"/>
+                                <w:u w:val="single"/>
+                                <w:lang w:val="en-US"/>
+                                <w14:textFill>
+                                  <w14:solidFill>
+                                    <w14:schemeClr w14:val="bg1"/>
+                                  </w14:solidFill>
+                                </w14:textFill>
+                              </w:rPr>
+                              <w:instrText xml:space="preserve"> HYPERLINK "http://goo.gl/CiLWfL" </w:instrText>
+                            </w:r>
+                            <w:r>
+                              <w:rPr>
+                                <w:rFonts w:hint="eastAsia" w:ascii="Arial" w:hAnsi="Arial"/>
+                                <w:color w:val="FFFFFF" w:themeColor="background1"/>
+                                <w:sz w:val="20"/>
+                                <w:szCs w:val="20"/>
+                                <w:u w:val="single"/>
+                                <w:lang w:val="en-US"/>
+                                <w14:textFill>
+                                  <w14:solidFill>
+                                    <w14:schemeClr w14:val="bg1"/>
+                                  </w14:solidFill>
+                                </w14:textFill>
+                              </w:rPr>
+                              <w:fldChar w:fldCharType="separate"/>
+                            </w:r>
+                            <w:r>
+                              <w:rPr>
+                                <w:rStyle w:val="6"/>
+                                <w:rFonts w:hint="eastAsia" w:ascii="Arial" w:hAnsi="Arial"/>
+                                <w:color w:val="FFFFFF" w:themeColor="background1"/>
+                                <w:sz w:val="20"/>
+                                <w:szCs w:val="20"/>
+                                <w:u w:val="single"/>
+                                <w:lang w:val="en-US"/>
+                                <w14:textFill>
+                                  <w14:solidFill>
+                                    <w14:schemeClr w14:val="bg1"/>
+                                  </w14:solidFill>
+                                </w14:textFill>
+                              </w:rPr>
+                              <w:t>http://goo.gl/CiLWfL</w:t>
+                            </w:r>
+                            <w:r>
+                              <w:rPr>
+                                <w:rFonts w:hint="eastAsia" w:ascii="Arial" w:hAnsi="Arial"/>
+                                <w:color w:val="FFFFFF" w:themeColor="background1"/>
+                                <w:sz w:val="20"/>
+                                <w:szCs w:val="20"/>
+                                <w:u w:val="single"/>
+                                <w:lang w:val="en-US"/>
+                                <w14:textFill>
+                                  <w14:solidFill>
+                                    <w14:schemeClr w14:val="bg1"/>
+                                  </w14:solidFill>
+                                </w14:textFill>
+                              </w:rPr>
+                              <w:fldChar w:fldCharType="end"/>
+                            </w:r>
+                          </w:p>
+                          <w:p>
+                            <w:pPr>
                               <w:rPr>
                                 <w:rFonts w:ascii="Arial" w:hAnsi="Arial"/>
                                 <w:color w:val="FFFFFF" w:themeColor="background1"/>
@@ -1010,23 +989,7 @@
                                   </w14:solidFill>
                                 </w14:textFill>
                               </w:rPr>
-                              <w:t xml:space="preserve">                                                          E-mail</w:t>
-                            </w:r>
-                            <w:r>
-                              <w:rPr>
-                                <w:rFonts w:ascii="Arial" w:hAnsi="Arial"/>
-                                <w:color w:val="FFFFFF" w:themeColor="background1"/>
-                                <w:sz w:val="20"/>
-                                <w:szCs w:val="20"/>
-                                <w:lang w:val="en-US"/>
-                                <w14:textFill>
-                                  <w14:solidFill>
-                                    <w14:schemeClr w14:val="bg1"/>
-                                  </w14:solidFill>
-                                </w14:textFill>
-                              </w:rPr>
-                              <w:t xml:space="preserve"> </w:t>
-                            </w:r>
+                            </w:pPr>
                             <w:r>
                               <w:rPr>
                                 <w:rFonts w:ascii="Arial" w:hAnsi="Arial"/>
@@ -1040,7 +1003,7 @@
                                   </w14:solidFill>
                                 </w14:textFill>
                               </w:rPr>
-                              <w:t xml:space="preserve"> </w:t>
+                              <w:t xml:space="preserve">                                                          E-mail</w:t>
                             </w:r>
                             <w:r>
                               <w:rPr>
@@ -1055,88 +1018,7 @@
                                   </w14:solidFill>
                                 </w14:textFill>
                               </w:rPr>
-                              <w:t xml:space="preserve">            </w:t>
-                            </w:r>
-                            <w:r>
-                              <w:rPr>
-                                <w:rFonts w:ascii="Arial" w:hAnsi="Arial"/>
-                                <w:color w:val="FFFFFF" w:themeColor="background1"/>
-                                <w:sz w:val="20"/>
-                                <w:szCs w:val="20"/>
-                                <w:u w:val="single"/>
-                                <w:lang w:val="en-US"/>
-                                <w14:textFill>
-                                  <w14:solidFill>
-                                    <w14:schemeClr w14:val="bg1"/>
-                                  </w14:solidFill>
-                                </w14:textFill>
-                              </w:rPr>
-                              <w:fldChar w:fldCharType="begin"/>
-                            </w:r>
-                            <w:r>
-                              <w:rPr>
-                                <w:rFonts w:ascii="Arial" w:hAnsi="Arial"/>
-                                <w:color w:val="FFFFFF" w:themeColor="background1"/>
-                                <w:sz w:val="20"/>
-                                <w:szCs w:val="20"/>
-                                <w:u w:val="single"/>
-                                <w:lang w:val="en-US"/>
-                                <w14:textFill>
-                                  <w14:solidFill>
-                                    <w14:schemeClr w14:val="bg1"/>
-                                  </w14:solidFill>
-                                </w14:textFill>
-                              </w:rPr>
-                              <w:instrText xml:space="preserve"> HYPERLINK "mailto:zhipeng.yang.it@hotmail.com" </w:instrText>
-                            </w:r>
-                            <w:r>
-                              <w:rPr>
-                                <w:rFonts w:ascii="Arial" w:hAnsi="Arial"/>
-                                <w:color w:val="FFFFFF" w:themeColor="background1"/>
-                                <w:sz w:val="20"/>
-                                <w:szCs w:val="20"/>
-                                <w:u w:val="single"/>
-                                <w:lang w:val="en-US"/>
-                                <w14:textFill>
-                                  <w14:solidFill>
-                                    <w14:schemeClr w14:val="bg1"/>
-                                  </w14:solidFill>
-                                </w14:textFill>
-                              </w:rPr>
-                              <w:fldChar w:fldCharType="separate"/>
-                            </w:r>
-                            <w:r>
-                              <w:rPr>
-                                <w:rStyle w:val="6"/>
-                                <w:rFonts w:ascii="Arial" w:hAnsi="Arial"/>
-                                <w:color w:val="FFFFFF" w:themeColor="background1"/>
-                                <w:sz w:val="20"/>
-                                <w:szCs w:val="20"/>
-                                <w:u w:val="single"/>
-                                <w:lang w:val="en-US"/>
-                                <w14:textFill>
-                                  <w14:solidFill>
-                                    <w14:schemeClr w14:val="bg1"/>
-                                  </w14:solidFill>
-                                </w14:textFill>
-                              </w:rPr>
-                              <w:t>zhipeng.yang.it@hotmail.com</w:t>
-                            </w:r>
-                            <w:r>
-                              <w:rPr>
-                                <w:rFonts w:ascii="Arial" w:hAnsi="Arial"/>
-                                <w:color w:val="FFFFFF" w:themeColor="background1"/>
-                                <w:sz w:val="20"/>
-                                <w:szCs w:val="20"/>
-                                <w:u w:val="single"/>
-                                <w:lang w:val="en-US"/>
-                                <w14:textFill>
-                                  <w14:solidFill>
-                                    <w14:schemeClr w14:val="bg1"/>
-                                  </w14:solidFill>
-                                </w14:textFill>
-                              </w:rPr>
-                              <w:fldChar w:fldCharType="end"/>
+                              <w:t xml:space="preserve"> </w:t>
                             </w:r>
                             <w:r>
                               <w:rPr>
@@ -1151,7 +1033,7 @@
                                   </w14:solidFill>
                                 </w14:textFill>
                               </w:rPr>
-                              <w:t xml:space="preserve">    </w:t>
+                              <w:t xml:space="preserve"> </w:t>
                             </w:r>
                             <w:r>
                               <w:rPr>
@@ -1166,14 +1048,15 @@
                                   </w14:solidFill>
                                 </w14:textFill>
                               </w:rPr>
-                              <w:t>Web CV</w:t>
+                              <w:t xml:space="preserve">            </w:t>
                             </w:r>
                             <w:r>
                               <w:rPr>
                                 <w:rFonts w:ascii="Arial" w:hAnsi="Arial"/>
                                 <w:color w:val="FFFFFF" w:themeColor="background1"/>
-                                <w:sz w:val="13"/>
-                                <w:szCs w:val="13"/>
+                                <w:sz w:val="20"/>
+                                <w:szCs w:val="20"/>
+                                <w:u w:val="single"/>
                                 <w:lang w:val="en-US"/>
                                 <w14:textFill>
                                   <w14:solidFill>
@@ -1181,7 +1064,7 @@
                                   </w14:solidFill>
                                 </w14:textFill>
                               </w:rPr>
-                              <w:t xml:space="preserve"> </w:t>
+                              <w:fldChar w:fldCharType="begin"/>
                             </w:r>
                             <w:r>
                               <w:rPr>
@@ -1189,6 +1072,7 @@
                                 <w:color w:val="FFFFFF" w:themeColor="background1"/>
                                 <w:sz w:val="20"/>
                                 <w:szCs w:val="20"/>
+                                <w:u w:val="single"/>
                                 <w:lang w:val="en-US"/>
                                 <w14:textFill>
                                   <w14:solidFill>
@@ -1196,14 +1080,15 @@
                                   </w14:solidFill>
                                 </w14:textFill>
                               </w:rPr>
-                              <w:t xml:space="preserve"> </w:t>
-                            </w:r>
-                            <w:r>
-                              <w:rPr>
-                                <w:rFonts w:hint="eastAsia" w:ascii="Arial" w:hAnsi="Arial"/>
+                              <w:instrText xml:space="preserve"> HYPERLINK "mailto:zhipeng.yang.it@hotmail.com" </w:instrText>
+                            </w:r>
+                            <w:r>
+                              <w:rPr>
+                                <w:rFonts w:ascii="Arial" w:hAnsi="Arial"/>
                                 <w:color w:val="FFFFFF" w:themeColor="background1"/>
                                 <w:sz w:val="20"/>
                                 <w:szCs w:val="20"/>
+                                <w:u w:val="single"/>
                                 <w:lang w:val="en-US"/>
                                 <w14:textFill>
                                   <w14:solidFill>
@@ -1211,14 +1096,16 @@
                                   </w14:solidFill>
                                 </w14:textFill>
                               </w:rPr>
-                              <w:fldChar w:fldCharType="begin"/>
-                            </w:r>
-                            <w:r>
-                              <w:rPr>
-                                <w:rFonts w:hint="eastAsia" w:ascii="Arial" w:hAnsi="Arial"/>
+                              <w:fldChar w:fldCharType="separate"/>
+                            </w:r>
+                            <w:r>
+                              <w:rPr>
+                                <w:rStyle w:val="6"/>
+                                <w:rFonts w:ascii="Arial" w:hAnsi="Arial"/>
                                 <w:color w:val="FFFFFF" w:themeColor="background1"/>
                                 <w:sz w:val="20"/>
                                 <w:szCs w:val="20"/>
+                                <w:u w:val="single"/>
                                 <w:lang w:val="en-US"/>
                                 <w14:textFill>
                                   <w14:solidFill>
@@ -1226,14 +1113,15 @@
                                   </w14:solidFill>
                                 </w14:textFill>
                               </w:rPr>
-                              <w:instrText xml:space="preserve"> HYPERLINK "http://goo.gl/nuGCV5" </w:instrText>
-                            </w:r>
-                            <w:r>
-                              <w:rPr>
-                                <w:rFonts w:hint="eastAsia" w:ascii="Arial" w:hAnsi="Arial"/>
+                              <w:t>zhipeng.yang.it@hotmail.com</w:t>
+                            </w:r>
+                            <w:r>
+                              <w:rPr>
+                                <w:rFonts w:ascii="Arial" w:hAnsi="Arial"/>
                                 <w:color w:val="FFFFFF" w:themeColor="background1"/>
                                 <w:sz w:val="20"/>
                                 <w:szCs w:val="20"/>
+                                <w:u w:val="single"/>
                                 <w:lang w:val="en-US"/>
                                 <w14:textFill>
                                   <w14:solidFill>
@@ -1241,42 +1129,9 @@
                                   </w14:solidFill>
                                 </w14:textFill>
                               </w:rPr>
-                              <w:fldChar w:fldCharType="separate"/>
-                            </w:r>
-                            <w:r>
-                              <w:rPr>
-                                <w:rStyle w:val="6"/>
-                                <w:rFonts w:hint="eastAsia" w:ascii="Arial" w:hAnsi="Arial"/>
-                                <w:color w:val="FFFFFF" w:themeColor="background1"/>
-                                <w:sz w:val="20"/>
-                                <w:szCs w:val="20"/>
-                                <w:lang w:val="en-US"/>
-                                <w14:textFill>
-                                  <w14:solidFill>
-                                    <w14:schemeClr w14:val="bg1"/>
-                                  </w14:solidFill>
-                                </w14:textFill>
-                              </w:rPr>
-                              <w:t>http://goo.gl/nuGCV5</w:t>
-                            </w:r>
-                            <w:r>
-                              <w:rPr>
-                                <w:rFonts w:hint="eastAsia" w:ascii="Arial" w:hAnsi="Arial"/>
-                                <w:color w:val="FFFFFF" w:themeColor="background1"/>
-                                <w:sz w:val="20"/>
-                                <w:szCs w:val="20"/>
-                                <w:lang w:val="en-US"/>
-                                <w14:textFill>
-                                  <w14:solidFill>
-                                    <w14:schemeClr w14:val="bg1"/>
-                                  </w14:solidFill>
-                                </w14:textFill>
-                              </w:rPr>
                               <w:fldChar w:fldCharType="end"/>
                             </w:r>
-                          </w:p>
-                          <w:p>
-                            <w:pPr>
+                            <w:r>
                               <w:rPr>
                                 <w:rFonts w:ascii="Arial" w:hAnsi="Arial"/>
                                 <w:color w:val="FFFFFF" w:themeColor="background1"/>
@@ -1289,7 +1144,129 @@
                                   </w14:solidFill>
                                 </w14:textFill>
                               </w:rPr>
-                            </w:pPr>
+                              <w:t xml:space="preserve">    </w:t>
+                            </w:r>
+                            <w:r>
+                              <w:rPr>
+                                <w:rFonts w:ascii="Arial" w:hAnsi="Arial"/>
+                                <w:color w:val="FFFFFF" w:themeColor="background1"/>
+                                <w:sz w:val="20"/>
+                                <w:szCs w:val="20"/>
+                                <w:lang w:val="en-US"/>
+                                <w14:textFill>
+                                  <w14:solidFill>
+                                    <w14:schemeClr w14:val="bg1"/>
+                                  </w14:solidFill>
+                                </w14:textFill>
+                              </w:rPr>
+                              <w:t>Web CV</w:t>
+                            </w:r>
+                            <w:r>
+                              <w:rPr>
+                                <w:rFonts w:ascii="Arial" w:hAnsi="Arial"/>
+                                <w:color w:val="FFFFFF" w:themeColor="background1"/>
+                                <w:sz w:val="13"/>
+                                <w:szCs w:val="13"/>
+                                <w:lang w:val="en-US"/>
+                                <w14:textFill>
+                                  <w14:solidFill>
+                                    <w14:schemeClr w14:val="bg1"/>
+                                  </w14:solidFill>
+                                </w14:textFill>
+                              </w:rPr>
+                              <w:t xml:space="preserve"> </w:t>
+                            </w:r>
+                            <w:r>
+                              <w:rPr>
+                                <w:rFonts w:ascii="Arial" w:hAnsi="Arial"/>
+                                <w:color w:val="FFFFFF" w:themeColor="background1"/>
+                                <w:sz w:val="20"/>
+                                <w:szCs w:val="20"/>
+                                <w:lang w:val="en-US"/>
+                                <w14:textFill>
+                                  <w14:solidFill>
+                                    <w14:schemeClr w14:val="bg1"/>
+                                  </w14:solidFill>
+                                </w14:textFill>
+                              </w:rPr>
+                              <w:t xml:space="preserve"> </w:t>
+                            </w:r>
+                            <w:r>
+                              <w:rPr>
+                                <w:rFonts w:hint="eastAsia" w:ascii="Arial" w:hAnsi="Arial"/>
+                                <w:color w:val="FFFFFF" w:themeColor="background1"/>
+                                <w:sz w:val="20"/>
+                                <w:szCs w:val="20"/>
+                                <w:lang w:val="en-US"/>
+                                <w14:textFill>
+                                  <w14:solidFill>
+                                    <w14:schemeClr w14:val="bg1"/>
+                                  </w14:solidFill>
+                                </w14:textFill>
+                              </w:rPr>
+                              <w:fldChar w:fldCharType="begin"/>
+                            </w:r>
+                            <w:r>
+                              <w:rPr>
+                                <w:rFonts w:hint="eastAsia" w:ascii="Arial" w:hAnsi="Arial"/>
+                                <w:color w:val="FFFFFF" w:themeColor="background1"/>
+                                <w:sz w:val="20"/>
+                                <w:szCs w:val="20"/>
+                                <w:lang w:val="en-US"/>
+                                <w14:textFill>
+                                  <w14:solidFill>
+                                    <w14:schemeClr w14:val="bg1"/>
+                                  </w14:solidFill>
+                                </w14:textFill>
+                              </w:rPr>
+                              <w:instrText xml:space="preserve"> HYPERLINK "http://goo.gl/nuGCV5" </w:instrText>
+                            </w:r>
+                            <w:r>
+                              <w:rPr>
+                                <w:rFonts w:hint="eastAsia" w:ascii="Arial" w:hAnsi="Arial"/>
+                                <w:color w:val="FFFFFF" w:themeColor="background1"/>
+                                <w:sz w:val="20"/>
+                                <w:szCs w:val="20"/>
+                                <w:lang w:val="en-US"/>
+                                <w14:textFill>
+                                  <w14:solidFill>
+                                    <w14:schemeClr w14:val="bg1"/>
+                                  </w14:solidFill>
+                                </w14:textFill>
+                              </w:rPr>
+                              <w:fldChar w:fldCharType="separate"/>
+                            </w:r>
+                            <w:r>
+                              <w:rPr>
+                                <w:rStyle w:val="6"/>
+                                <w:rFonts w:hint="eastAsia" w:ascii="Arial" w:hAnsi="Arial"/>
+                                <w:color w:val="FFFFFF" w:themeColor="background1"/>
+                                <w:sz w:val="20"/>
+                                <w:szCs w:val="20"/>
+                                <w:lang w:val="en-US"/>
+                                <w14:textFill>
+                                  <w14:solidFill>
+                                    <w14:schemeClr w14:val="bg1"/>
+                                  </w14:solidFill>
+                                </w14:textFill>
+                              </w:rPr>
+                              <w:t>http://goo.gl/nuGCV5</w:t>
+                            </w:r>
+                            <w:r>
+                              <w:rPr>
+                                <w:rFonts w:hint="eastAsia" w:ascii="Arial" w:hAnsi="Arial"/>
+                                <w:color w:val="FFFFFF" w:themeColor="background1"/>
+                                <w:sz w:val="20"/>
+                                <w:szCs w:val="20"/>
+                                <w:lang w:val="en-US"/>
+                                <w14:textFill>
+                                  <w14:solidFill>
+                                    <w14:schemeClr w14:val="bg1"/>
+                                  </w14:solidFill>
+                                </w14:textFill>
+                              </w:rPr>
+                              <w:fldChar w:fldCharType="end"/>
+                            </w:r>
                           </w:p>
                           <w:p>
                             <w:pPr>
@@ -1306,22 +1283,9 @@
                                 </w14:textFill>
                               </w:rPr>
                             </w:pPr>
-                            <w:r>
-                              <w:rPr>
-                                <w:rFonts w:ascii="Arial" w:hAnsi="Arial"/>
-                                <w:color w:val="FFFFFF" w:themeColor="background1"/>
-                                <w:sz w:val="20"/>
-                                <w:szCs w:val="20"/>
-                                <w:lang w:val="en-US"/>
-                                <w14:textFill>
-                                  <w14:solidFill>
-                                    <w14:schemeClr w14:val="bg1"/>
-                                  </w14:solidFill>
-                                </w14:textFill>
-                              </w:rPr>
-                              <w:t xml:space="preserve">                                                 </w:t>
-                            </w:r>
-                            <w:r>
+                          </w:p>
+                          <w:p>
+                            <w:pPr>
                               <w:rPr>
                                 <w:rFonts w:ascii="Arial" w:hAnsi="Arial"/>
                                 <w:color w:val="FFFFFF" w:themeColor="background1"/>
@@ -1334,8 +1298,7 @@
                                   </w14:solidFill>
                                 </w14:textFill>
                               </w:rPr>
-                              <w:t xml:space="preserve">         </w:t>
-                            </w:r>
+                            </w:pPr>
                             <w:r>
                               <w:rPr>
                                 <w:rFonts w:ascii="Arial" w:hAnsi="Arial"/>
@@ -1349,14 +1312,150 @@
                                   </w14:solidFill>
                                 </w14:textFill>
                               </w:rPr>
+                              <w:t xml:space="preserve">                                                 </w:t>
+                            </w:r>
+                            <w:r>
+                              <w:rPr>
+                                <w:rFonts w:ascii="Arial" w:hAnsi="Arial"/>
+                                <w:color w:val="FFFFFF" w:themeColor="background1"/>
+                                <w:sz w:val="20"/>
+                                <w:szCs w:val="20"/>
+                                <w:lang w:val="fr-FR"/>
+                                <w14:textFill>
+                                  <w14:solidFill>
+                                    <w14:schemeClr w14:val="bg1"/>
+                                  </w14:solidFill>
+                                </w14:textFill>
+                              </w:rPr>
+                              <w:t xml:space="preserve">         </w:t>
+                            </w:r>
+                            <w:r>
+                              <w:rPr>
+                                <w:rFonts w:ascii="Arial" w:hAnsi="Arial"/>
+                                <w:color w:val="FFFFFF" w:themeColor="background1"/>
+                                <w:sz w:val="20"/>
+                                <w:szCs w:val="20"/>
+                                <w:lang w:val="en-US"/>
+                                <w14:textFill>
+                                  <w14:solidFill>
+                                    <w14:schemeClr w14:val="bg1"/>
+                                  </w14:solidFill>
+                                </w14:textFill>
+                              </w:rPr>
                               <w:t>Available from November, 2016</w:t>
+                            </w:r>
+                            <w:r>
+                              <w:rPr>
+                                <w:rFonts w:hint="eastAsia" w:ascii="Arial" w:hAnsi="Arial" w:eastAsia="SimSun"/>
+                                <w:color w:val="FFFFFF" w:themeColor="background1"/>
+                                <w:sz w:val="20"/>
+                                <w:szCs w:val="20"/>
+                                <w:lang w:val="en-US" w:eastAsia="zh-CN"/>
+                                <w14:textFill>
+                                  <w14:solidFill>
+                                    <w14:schemeClr w14:val="bg1"/>
+                                  </w14:solidFill>
+                                </w14:textFill>
+                              </w:rPr>
+                              <w:t xml:space="preserve">                         </w:t>
+                            </w:r>
+                            <w:r>
+                              <w:rPr>
+                                <w:rFonts w:hint="eastAsia" w:ascii="Arial" w:hAnsi="Arial" w:eastAsia="SimSun"/>
+                                <w:b/>
+                                <w:bCs/>
+                                <w:color w:val="FFFFFF" w:themeColor="background1"/>
+                                <w:sz w:val="20"/>
+                                <w:szCs w:val="20"/>
+                                <w:lang w:val="en-US" w:eastAsia="zh-CN"/>
+                                <w14:textFill>
+                                  <w14:solidFill>
+                                    <w14:schemeClr w14:val="bg1"/>
+                                  </w14:solidFill>
+                                </w14:textFill>
+                              </w:rPr>
+                              <w:fldChar w:fldCharType="begin"/>
+                            </w:r>
+                            <w:r>
+                              <w:rPr>
+                                <w:rFonts w:hint="eastAsia" w:ascii="Arial" w:hAnsi="Arial" w:eastAsia="SimSun"/>
+                                <w:b/>
+                                <w:bCs/>
+                                <w:color w:val="FFFFFF" w:themeColor="background1"/>
+                                <w:sz w:val="20"/>
+                                <w:szCs w:val="20"/>
+                                <w:lang w:val="en-US" w:eastAsia="zh-CN"/>
+                                <w14:textFill>
+                                  <w14:solidFill>
+                                    <w14:schemeClr w14:val="bg1"/>
+                                  </w14:solidFill>
+                                </w14:textFill>
+                              </w:rPr>
+                              <w:instrText xml:space="preserve"> HYPERLINK "https://zhipengyang.com" </w:instrText>
+                            </w:r>
+                            <w:r>
+                              <w:rPr>
+                                <w:rFonts w:hint="eastAsia" w:ascii="Arial" w:hAnsi="Arial" w:eastAsia="SimSun"/>
+                                <w:b/>
+                                <w:bCs/>
+                                <w:color w:val="FFFFFF" w:themeColor="background1"/>
+                                <w:sz w:val="20"/>
+                                <w:szCs w:val="20"/>
+                                <w:lang w:val="en-US" w:eastAsia="zh-CN"/>
+                                <w14:textFill>
+                                  <w14:solidFill>
+                                    <w14:schemeClr w14:val="bg1"/>
+                                  </w14:solidFill>
+                                </w14:textFill>
+                              </w:rPr>
+                              <w:fldChar w:fldCharType="separate"/>
+                            </w:r>
+                            <w:r>
+                              <w:rPr>
+                                <w:rStyle w:val="6"/>
+                                <w:rFonts w:hint="eastAsia" w:ascii="Arial" w:hAnsi="Arial" w:eastAsia="SimSun"/>
+                                <w:b/>
+                                <w:bCs/>
+                                <w:color w:val="FFFFFF" w:themeColor="background1"/>
+                                <w:sz w:val="20"/>
+                                <w:szCs w:val="20"/>
+                                <w:lang w:val="en-US" w:eastAsia="zh-CN"/>
+                                <w14:textFill>
+                                  <w14:solidFill>
+                                    <w14:schemeClr w14:val="bg1"/>
+                                  </w14:solidFill>
+                                </w14:textFill>
+                              </w:rPr>
+                              <w:t>https://zhipengyang.com</w:t>
+                            </w:r>
+                            <w:r>
+                              <w:rPr>
+                                <w:rFonts w:hint="eastAsia" w:ascii="Arial" w:hAnsi="Arial" w:eastAsia="SimSun"/>
+                                <w:b/>
+                                <w:bCs/>
+                                <w:color w:val="FFFFFF" w:themeColor="background1"/>
+                                <w:sz w:val="20"/>
+                                <w:szCs w:val="20"/>
+                                <w:lang w:val="en-US" w:eastAsia="zh-CN"/>
+                                <w14:textFill>
+                                  <w14:solidFill>
+                                    <w14:schemeClr w14:val="bg1"/>
+                                  </w14:solidFill>
+                                </w14:textFill>
+                              </w:rPr>
+                              <w:fldChar w:fldCharType="end"/>
                             </w:r>
                           </w:p>
                           <w:p>
                             <w:pPr>
                               <w:rPr>
-                                <w:color w:val="4F6228"/>
+                                <w:color w:val="FFFFFF" w:themeColor="background1"/>
                                 <w:lang w:val="fr-FR"/>
+                                <w14:textFill>
+                                  <w14:solidFill>
+                                    <w14:schemeClr w14:val="bg1"/>
+                                  </w14:solidFill>
+                                </w14:textFill>
                               </w:rPr>
                             </w:pPr>
                           </w:p>
@@ -1398,40 +1497,7 @@
                       </w:pPr>
                       <w:r>
                         <w:rPr>
-                          <w:color w:val="000000" w:themeColor="text1"/>
-                          <w:lang w:val="fr-FR"/>
-                          <w14:textFill>
-                            <w14:solidFill>
-                              <w14:schemeClr w14:val="tx1"/>
-                            </w14:solidFill>
-                          </w14:textFill>
-                        </w:rPr>
-                        <w:t xml:space="preserve">                                                             </w:t>
-                      </w:r>
-                      <w:r>
-                        <w:rPr>
-                          <w:rFonts w:ascii="Arial" w:hAnsi="Arial"/>
-                          <w:b/>
                           <w:color w:val="FFFFFF" w:themeColor="background1"/>
-                          <w:sz w:val="36"/>
-                          <w:szCs w:val="36"/>
-                          <w:lang w:val="en-US"/>
-                          <w14:textFill>
-                            <w14:solidFill>
-                              <w14:schemeClr w14:val="bg1"/>
-                            </w14:solidFill>
-                          </w14:textFill>
-                        </w:rPr>
-                        <w:t>Zhipeng YANG</w:t>
-                      </w:r>
-                    </w:p>
-                    <w:p>
-                      <w:pPr>
-                        <w:rPr>
-                          <w:rFonts w:ascii="Arial" w:hAnsi="Arial"/>
-                          <w:color w:val="FFFFFF" w:themeColor="background1"/>
-                          <w:sz w:val="20"/>
-                          <w:szCs w:val="20"/>
                           <w:lang w:val="fr-FR"/>
                           <w14:textFill>
                             <w14:solidFill>
@@ -1439,8 +1505,27 @@
                             </w14:solidFill>
                           </w14:textFill>
                         </w:rPr>
-                      </w:pPr>
-                      <w:r>
+                        <w:t xml:space="preserve">                                                             </w:t>
+                      </w:r>
+                      <w:r>
+                        <w:rPr>
+                          <w:rFonts w:ascii="Arial" w:hAnsi="Arial"/>
+                          <w:b/>
+                          <w:color w:val="FFFFFF" w:themeColor="background1"/>
+                          <w:sz w:val="36"/>
+                          <w:szCs w:val="36"/>
+                          <w:lang w:val="en-US"/>
+                          <w14:textFill>
+                            <w14:solidFill>
+                              <w14:schemeClr w14:val="bg1"/>
+                            </w14:solidFill>
+                          </w14:textFill>
+                        </w:rPr>
+                        <w:t>Zhipeng YANG</w:t>
+                      </w:r>
+                    </w:p>
+                    <w:p>
+                      <w:pPr>
                         <w:rPr>
                           <w:rFonts w:ascii="Arial" w:hAnsi="Arial"/>
                           <w:color w:val="FFFFFF" w:themeColor="background1"/>
@@ -1453,102 +1538,8 @@
                             </w14:solidFill>
                           </w14:textFill>
                         </w:rPr>
-                        <w:t xml:space="preserve">                                                          Age</w:t>
-                      </w:r>
-                      <w:r>
-                        <w:rPr>
-                          <w:rFonts w:ascii="Arial" w:hAnsi="Arial"/>
-                          <w:color w:val="FFFFFF" w:themeColor="background1"/>
-                          <w:sz w:val="20"/>
-                          <w:szCs w:val="20"/>
-                          <w:lang w:val="en-US"/>
-                          <w14:textFill>
-                            <w14:solidFill>
-                              <w14:schemeClr w14:val="bg1"/>
-                            </w14:solidFill>
-                          </w14:textFill>
-                        </w:rPr>
-                        <w:t xml:space="preserve">                  23                                               GitHub    </w:t>
-                      </w:r>
-                      <w:r>
-                        <w:rPr>
-                          <w:rFonts w:hint="eastAsia" w:ascii="Arial" w:hAnsi="Arial"/>
-                          <w:color w:val="FFFFFF" w:themeColor="background1"/>
-                          <w:sz w:val="20"/>
-                          <w:szCs w:val="20"/>
-                          <w:lang w:val="en-US"/>
-                          <w14:textFill>
-                            <w14:solidFill>
-                              <w14:schemeClr w14:val="bg1"/>
-                            </w14:solidFill>
-                          </w14:textFill>
-                        </w:rPr>
-                        <w:fldChar w:fldCharType="begin"/>
-                      </w:r>
-                      <w:r>
-                        <w:rPr>
-                          <w:rFonts w:hint="eastAsia" w:ascii="Arial" w:hAnsi="Arial"/>
-                          <w:color w:val="FFFFFF" w:themeColor="background1"/>
-                          <w:sz w:val="20"/>
-                          <w:szCs w:val="20"/>
-                          <w:lang w:val="en-US"/>
-                          <w14:textFill>
-                            <w14:solidFill>
-                              <w14:schemeClr w14:val="bg1"/>
-                            </w14:solidFill>
-                          </w14:textFill>
-                        </w:rPr>
-                        <w:instrText xml:space="preserve"> HYPERLINK "https://github.com/Voyager2718" </w:instrText>
-                      </w:r>
-                      <w:r>
-                        <w:rPr>
-                          <w:rFonts w:hint="eastAsia" w:ascii="Arial" w:hAnsi="Arial"/>
-                          <w:color w:val="FFFFFF" w:themeColor="background1"/>
-                          <w:sz w:val="20"/>
-                          <w:szCs w:val="20"/>
-                          <w:lang w:val="en-US"/>
-                          <w14:textFill>
-                            <w14:solidFill>
-                              <w14:schemeClr w14:val="bg1"/>
-                            </w14:solidFill>
-                          </w14:textFill>
-                        </w:rPr>
-                        <w:fldChar w:fldCharType="separate"/>
-                      </w:r>
-                      <w:r>
-                        <w:rPr>
-                          <w:rStyle w:val="6"/>
-                          <w:rFonts w:hint="eastAsia" w:ascii="Arial" w:hAnsi="Arial"/>
-                          <w:color w:val="FFFFFF" w:themeColor="background1"/>
-                          <w:sz w:val="20"/>
-                          <w:szCs w:val="20"/>
-                          <w:lang w:val="en-US"/>
-                          <w14:textFill>
-                            <w14:solidFill>
-                              <w14:schemeClr w14:val="bg1"/>
-                            </w14:solidFill>
-                          </w14:textFill>
-                        </w:rPr>
-                        <w:t>https://github.com/Voyager2718</w:t>
-                      </w:r>
-                      <w:r>
-                        <w:rPr>
-                          <w:rFonts w:hint="eastAsia" w:ascii="Arial" w:hAnsi="Arial"/>
-                          <w:color w:val="FFFFFF" w:themeColor="background1"/>
-                          <w:sz w:val="20"/>
-                          <w:szCs w:val="20"/>
-                          <w:lang w:val="en-US"/>
-                          <w14:textFill>
-                            <w14:solidFill>
-                              <w14:schemeClr w14:val="bg1"/>
-                            </w14:solidFill>
-                          </w14:textFill>
-                        </w:rPr>
-                        <w:fldChar w:fldCharType="end"/>
-                      </w:r>
-                    </w:p>
-                    <w:p>
-                      <w:pPr>
+                      </w:pPr>
+                      <w:r>
                         <w:rPr>
                           <w:rFonts w:ascii="Arial" w:hAnsi="Arial"/>
                           <w:color w:val="FFFFFF" w:themeColor="background1"/>
@@ -1561,8 +1552,102 @@
                             </w14:solidFill>
                           </w14:textFill>
                         </w:rPr>
-                      </w:pPr>
-                      <w:r>
+                        <w:t xml:space="preserve">                                                          Age</w:t>
+                      </w:r>
+                      <w:r>
+                        <w:rPr>
+                          <w:rFonts w:ascii="Arial" w:hAnsi="Arial"/>
+                          <w:color w:val="FFFFFF" w:themeColor="background1"/>
+                          <w:sz w:val="20"/>
+                          <w:szCs w:val="20"/>
+                          <w:lang w:val="en-US"/>
+                          <w14:textFill>
+                            <w14:solidFill>
+                              <w14:schemeClr w14:val="bg1"/>
+                            </w14:solidFill>
+                          </w14:textFill>
+                        </w:rPr>
+                        <w:t xml:space="preserve">                  23                                               GitHub    </w:t>
+                      </w:r>
+                      <w:r>
+                        <w:rPr>
+                          <w:rFonts w:hint="eastAsia" w:ascii="Arial" w:hAnsi="Arial"/>
+                          <w:color w:val="FFFFFF" w:themeColor="background1"/>
+                          <w:sz w:val="20"/>
+                          <w:szCs w:val="20"/>
+                          <w:lang w:val="en-US"/>
+                          <w14:textFill>
+                            <w14:solidFill>
+                              <w14:schemeClr w14:val="bg1"/>
+                            </w14:solidFill>
+                          </w14:textFill>
+                        </w:rPr>
+                        <w:fldChar w:fldCharType="begin"/>
+                      </w:r>
+                      <w:r>
+                        <w:rPr>
+                          <w:rFonts w:hint="eastAsia" w:ascii="Arial" w:hAnsi="Arial"/>
+                          <w:color w:val="FFFFFF" w:themeColor="background1"/>
+                          <w:sz w:val="20"/>
+                          <w:szCs w:val="20"/>
+                          <w:lang w:val="en-US"/>
+                          <w14:textFill>
+                            <w14:solidFill>
+                              <w14:schemeClr w14:val="bg1"/>
+                            </w14:solidFill>
+                          </w14:textFill>
+                        </w:rPr>
+                        <w:instrText xml:space="preserve"> HYPERLINK "https://github.com/Voyager2718" </w:instrText>
+                      </w:r>
+                      <w:r>
+                        <w:rPr>
+                          <w:rFonts w:hint="eastAsia" w:ascii="Arial" w:hAnsi="Arial"/>
+                          <w:color w:val="FFFFFF" w:themeColor="background1"/>
+                          <w:sz w:val="20"/>
+                          <w:szCs w:val="20"/>
+                          <w:lang w:val="en-US"/>
+                          <w14:textFill>
+                            <w14:solidFill>
+                              <w14:schemeClr w14:val="bg1"/>
+                            </w14:solidFill>
+                          </w14:textFill>
+                        </w:rPr>
+                        <w:fldChar w:fldCharType="separate"/>
+                      </w:r>
+                      <w:r>
+                        <w:rPr>
+                          <w:rStyle w:val="6"/>
+                          <w:rFonts w:hint="eastAsia" w:ascii="Arial" w:hAnsi="Arial"/>
+                          <w:color w:val="FFFFFF" w:themeColor="background1"/>
+                          <w:sz w:val="20"/>
+                          <w:szCs w:val="20"/>
+                          <w:lang w:val="en-US"/>
+                          <w14:textFill>
+                            <w14:solidFill>
+                              <w14:schemeClr w14:val="bg1"/>
+                            </w14:solidFill>
+                          </w14:textFill>
+                        </w:rPr>
+                        <w:t>https://github.com/Voyager2718</w:t>
+                      </w:r>
+                      <w:r>
+                        <w:rPr>
+                          <w:rFonts w:hint="eastAsia" w:ascii="Arial" w:hAnsi="Arial"/>
+                          <w:color w:val="FFFFFF" w:themeColor="background1"/>
+                          <w:sz w:val="20"/>
+                          <w:szCs w:val="20"/>
+                          <w:lang w:val="en-US"/>
+                          <w14:textFill>
+                            <w14:solidFill>
+                              <w14:schemeClr w14:val="bg1"/>
+                            </w14:solidFill>
+                          </w14:textFill>
+                        </w:rPr>
+                        <w:fldChar w:fldCharType="end"/>
+                      </w:r>
+                    </w:p>
+                    <w:p>
+                      <w:pPr>
                         <w:rPr>
                           <w:rFonts w:ascii="Arial" w:hAnsi="Arial"/>
                           <w:color w:val="FFFFFF" w:themeColor="background1"/>
@@ -1575,132 +1660,8 @@
                             </w14:solidFill>
                           </w14:textFill>
                         </w:rPr>
-                        <w:t xml:space="preserve">                                                          </w:t>
-                      </w:r>
-                      <w:r>
-                        <w:rPr>
-                          <w:rFonts w:ascii="Arial" w:hAnsi="Arial"/>
-                          <w:color w:val="FFFFFF" w:themeColor="background1"/>
-                          <w:sz w:val="20"/>
-                          <w:szCs w:val="20"/>
-                          <w:lang w:val="en-US"/>
-                          <w14:textFill>
-                            <w14:solidFill>
-                              <w14:schemeClr w14:val="bg1"/>
-                            </w14:solidFill>
-                          </w14:textFill>
-                        </w:rPr>
-                        <w:t xml:space="preserve">City - Country  Guangzhou - China                   </w:t>
-                      </w:r>
-                      <w:r>
-                        <w:rPr>
-                          <w:rFonts w:ascii="Arial" w:hAnsi="Arial"/>
-                          <w:color w:val="FFFFFF" w:themeColor="background1"/>
-                          <w:sz w:val="10"/>
-                          <w:szCs w:val="10"/>
-                          <w:lang w:val="en-US"/>
-                          <w14:textFill>
-                            <w14:solidFill>
-                              <w14:schemeClr w14:val="bg1"/>
-                            </w14:solidFill>
-                          </w14:textFill>
-                        </w:rPr>
-                        <w:t xml:space="preserve">  </w:t>
-                      </w:r>
-                      <w:r>
-                        <w:rPr>
-                          <w:rFonts w:ascii="Arial" w:hAnsi="Arial"/>
-                          <w:color w:val="FFFFFF" w:themeColor="background1"/>
-                          <w:sz w:val="20"/>
-                          <w:szCs w:val="20"/>
-                          <w:lang w:val="en-US"/>
-                          <w14:textFill>
-                            <w14:solidFill>
-                              <w14:schemeClr w14:val="bg1"/>
-                            </w14:solidFill>
-                          </w14:textFill>
-                        </w:rPr>
-                        <w:t xml:space="preserve">Blog        </w:t>
-                      </w:r>
-                      <w:r>
-                        <w:rPr>
-                          <w:rFonts w:hint="eastAsia" w:ascii="Arial" w:hAnsi="Arial"/>
-                          <w:color w:val="FFFFFF" w:themeColor="background1"/>
-                          <w:sz w:val="20"/>
-                          <w:szCs w:val="20"/>
-                          <w:lang w:val="en-US"/>
-                          <w14:textFill>
-                            <w14:solidFill>
-                              <w14:schemeClr w14:val="bg1"/>
-                            </w14:solidFill>
-                          </w14:textFill>
-                        </w:rPr>
-                        <w:fldChar w:fldCharType="begin"/>
-                      </w:r>
-                      <w:r>
-                        <w:rPr>
-                          <w:rFonts w:hint="eastAsia" w:ascii="Arial" w:hAnsi="Arial"/>
-                          <w:color w:val="FFFFFF" w:themeColor="background1"/>
-                          <w:sz w:val="20"/>
-                          <w:szCs w:val="20"/>
-                          <w:lang w:val="en-US"/>
-                          <w14:textFill>
-                            <w14:solidFill>
-                              <w14:schemeClr w14:val="bg1"/>
-                            </w14:solidFill>
-                          </w14:textFill>
-                        </w:rPr>
-                        <w:instrText xml:space="preserve"> HYPERLINK "http://blog.csdn.net/voyager3" </w:instrText>
-                      </w:r>
-                      <w:r>
-                        <w:rPr>
-                          <w:rFonts w:hint="eastAsia" w:ascii="Arial" w:hAnsi="Arial"/>
-                          <w:color w:val="FFFFFF" w:themeColor="background1"/>
-                          <w:sz w:val="20"/>
-                          <w:szCs w:val="20"/>
-                          <w:lang w:val="en-US"/>
-                          <w14:textFill>
-                            <w14:solidFill>
-                              <w14:schemeClr w14:val="bg1"/>
-                            </w14:solidFill>
-                          </w14:textFill>
-                        </w:rPr>
-                        <w:fldChar w:fldCharType="separate"/>
-                      </w:r>
-                      <w:r>
-                        <w:rPr>
-                          <w:rStyle w:val="6"/>
-                          <w:rFonts w:hint="eastAsia" w:ascii="Arial" w:hAnsi="Arial"/>
-                          <w:color w:val="FFFFFF" w:themeColor="background1"/>
-                          <w:sz w:val="20"/>
-                          <w:szCs w:val="20"/>
-                          <w:lang w:val="en-US"/>
-                          <w14:textFill>
-                            <w14:solidFill>
-                              <w14:schemeClr w14:val="bg1"/>
-                            </w14:solidFill>
-                          </w14:textFill>
-                        </w:rPr>
-                        <w:t>http://blog.csdn.net/voyager3</w:t>
-                      </w:r>
-                      <w:r>
-                        <w:rPr>
-                          <w:rFonts w:hint="eastAsia" w:ascii="Arial" w:hAnsi="Arial"/>
-                          <w:color w:val="FFFFFF" w:themeColor="background1"/>
-                          <w:sz w:val="20"/>
-                          <w:szCs w:val="20"/>
-                          <w:lang w:val="en-US"/>
-                          <w14:textFill>
-                            <w14:solidFill>
-                              <w14:schemeClr w14:val="bg1"/>
-                            </w14:solidFill>
-                          </w14:textFill>
-                        </w:rPr>
-                        <w:fldChar w:fldCharType="end"/>
-                      </w:r>
-                    </w:p>
-                    <w:p>
-                      <w:pPr>
+                      </w:pPr>
+                      <w:r>
                         <w:rPr>
                           <w:rFonts w:ascii="Arial" w:hAnsi="Arial"/>
                           <w:color w:val="FFFFFF" w:themeColor="background1"/>
@@ -1713,8 +1674,132 @@
                             </w14:solidFill>
                           </w14:textFill>
                         </w:rPr>
-                      </w:pPr>
-                      <w:r>
+                        <w:t xml:space="preserve">                                                          </w:t>
+                      </w:r>
+                      <w:r>
+                        <w:rPr>
+                          <w:rFonts w:ascii="Arial" w:hAnsi="Arial"/>
+                          <w:color w:val="FFFFFF" w:themeColor="background1"/>
+                          <w:sz w:val="20"/>
+                          <w:szCs w:val="20"/>
+                          <w:lang w:val="en-US"/>
+                          <w14:textFill>
+                            <w14:solidFill>
+                              <w14:schemeClr w14:val="bg1"/>
+                            </w14:solidFill>
+                          </w14:textFill>
+                        </w:rPr>
+                        <w:t xml:space="preserve">City - Country  Guangzhou - China                   </w:t>
+                      </w:r>
+                      <w:r>
+                        <w:rPr>
+                          <w:rFonts w:ascii="Arial" w:hAnsi="Arial"/>
+                          <w:color w:val="FFFFFF" w:themeColor="background1"/>
+                          <w:sz w:val="10"/>
+                          <w:szCs w:val="10"/>
+                          <w:lang w:val="en-US"/>
+                          <w14:textFill>
+                            <w14:solidFill>
+                              <w14:schemeClr w14:val="bg1"/>
+                            </w14:solidFill>
+                          </w14:textFill>
+                        </w:rPr>
+                        <w:t xml:space="preserve">  </w:t>
+                      </w:r>
+                      <w:r>
+                        <w:rPr>
+                          <w:rFonts w:ascii="Arial" w:hAnsi="Arial"/>
+                          <w:color w:val="FFFFFF" w:themeColor="background1"/>
+                          <w:sz w:val="20"/>
+                          <w:szCs w:val="20"/>
+                          <w:lang w:val="en-US"/>
+                          <w14:textFill>
+                            <w14:solidFill>
+                              <w14:schemeClr w14:val="bg1"/>
+                            </w14:solidFill>
+                          </w14:textFill>
+                        </w:rPr>
+                        <w:t xml:space="preserve">Blog        </w:t>
+                      </w:r>
+                      <w:r>
+                        <w:rPr>
+                          <w:rFonts w:hint="eastAsia" w:ascii="Arial" w:hAnsi="Arial"/>
+                          <w:color w:val="FFFFFF" w:themeColor="background1"/>
+                          <w:sz w:val="20"/>
+                          <w:szCs w:val="20"/>
+                          <w:lang w:val="en-US"/>
+                          <w14:textFill>
+                            <w14:solidFill>
+                              <w14:schemeClr w14:val="bg1"/>
+                            </w14:solidFill>
+                          </w14:textFill>
+                        </w:rPr>
+                        <w:fldChar w:fldCharType="begin"/>
+                      </w:r>
+                      <w:r>
+                        <w:rPr>
+                          <w:rFonts w:hint="eastAsia" w:ascii="Arial" w:hAnsi="Arial"/>
+                          <w:color w:val="FFFFFF" w:themeColor="background1"/>
+                          <w:sz w:val="20"/>
+                          <w:szCs w:val="20"/>
+                          <w:lang w:val="en-US"/>
+                          <w14:textFill>
+                            <w14:solidFill>
+                              <w14:schemeClr w14:val="bg1"/>
+                            </w14:solidFill>
+                          </w14:textFill>
+                        </w:rPr>
+                        <w:instrText xml:space="preserve"> HYPERLINK "http://blog.csdn.net/voyager3" </w:instrText>
+                      </w:r>
+                      <w:r>
+                        <w:rPr>
+                          <w:rFonts w:hint="eastAsia" w:ascii="Arial" w:hAnsi="Arial"/>
+                          <w:color w:val="FFFFFF" w:themeColor="background1"/>
+                          <w:sz w:val="20"/>
+                          <w:szCs w:val="20"/>
+                          <w:lang w:val="en-US"/>
+                          <w14:textFill>
+                            <w14:solidFill>
+                              <w14:schemeClr w14:val="bg1"/>
+                            </w14:solidFill>
+                          </w14:textFill>
+                        </w:rPr>
+                        <w:fldChar w:fldCharType="separate"/>
+                      </w:r>
+                      <w:r>
+                        <w:rPr>
+                          <w:rStyle w:val="6"/>
+                          <w:rFonts w:hint="eastAsia" w:ascii="Arial" w:hAnsi="Arial"/>
+                          <w:color w:val="FFFFFF" w:themeColor="background1"/>
+                          <w:sz w:val="20"/>
+                          <w:szCs w:val="20"/>
+                          <w:lang w:val="en-US"/>
+                          <w14:textFill>
+                            <w14:solidFill>
+                              <w14:schemeClr w14:val="bg1"/>
+                            </w14:solidFill>
+                          </w14:textFill>
+                        </w:rPr>
+                        <w:t>http://blog.csdn.net/voyager3</w:t>
+                      </w:r>
+                      <w:r>
+                        <w:rPr>
+                          <w:rFonts w:hint="eastAsia" w:ascii="Arial" w:hAnsi="Arial"/>
+                          <w:color w:val="FFFFFF" w:themeColor="background1"/>
+                          <w:sz w:val="20"/>
+                          <w:szCs w:val="20"/>
+                          <w:lang w:val="en-US"/>
+                          <w14:textFill>
+                            <w14:solidFill>
+                              <w14:schemeClr w14:val="bg1"/>
+                            </w14:solidFill>
+                          </w14:textFill>
+                        </w:rPr>
+                        <w:fldChar w:fldCharType="end"/>
+                      </w:r>
+                    </w:p>
+                    <w:p>
+                      <w:pPr>
                         <w:rPr>
                           <w:rFonts w:ascii="Arial" w:hAnsi="Arial"/>
                           <w:color w:val="FFFFFF" w:themeColor="background1"/>
@@ -1727,122 +1812,8 @@
                             </w14:solidFill>
                           </w14:textFill>
                         </w:rPr>
-                        <w:t xml:space="preserve">                                                          Tél</w:t>
-                      </w:r>
-                      <w:r>
-                        <w:rPr>
-                          <w:rFonts w:ascii="Arial" w:hAnsi="Arial"/>
-                          <w:color w:val="FFFFFF" w:themeColor="background1"/>
-                          <w:sz w:val="20"/>
-                          <w:szCs w:val="20"/>
-                          <w:lang w:val="en-US"/>
-                          <w14:textFill>
-                            <w14:solidFill>
-                              <w14:schemeClr w14:val="bg1"/>
-                            </w14:solidFill>
-                          </w14:textFill>
-                        </w:rPr>
-                        <w:t xml:space="preserve">                   +33 6 95 32 88 79                      StackOF</w:t>
-                      </w:r>
-                      <w:r>
-                        <w:rPr>
-                          <w:rFonts w:ascii="Arial" w:hAnsi="Arial"/>
-                          <w:color w:val="FFFFFF" w:themeColor="background1"/>
-                          <w:sz w:val="10"/>
-                          <w:szCs w:val="10"/>
-                          <w:lang w:val="en-US"/>
-                          <w14:textFill>
-                            <w14:solidFill>
-                              <w14:schemeClr w14:val="bg1"/>
-                            </w14:solidFill>
-                          </w14:textFill>
-                        </w:rPr>
-                        <w:t xml:space="preserve">   </w:t>
-                      </w:r>
-                      <w:r>
-                        <w:rPr>
-                          <w:rFonts w:hint="eastAsia" w:ascii="Arial" w:hAnsi="Arial"/>
-                          <w:color w:val="FFFFFF" w:themeColor="background1"/>
-                          <w:sz w:val="20"/>
-                          <w:szCs w:val="20"/>
-                          <w:u w:val="single"/>
-                          <w:lang w:val="en-US"/>
-                          <w14:textFill>
-                            <w14:solidFill>
-                              <w14:schemeClr w14:val="bg1"/>
-                            </w14:solidFill>
-                          </w14:textFill>
-                        </w:rPr>
-                        <w:fldChar w:fldCharType="begin"/>
-                      </w:r>
-                      <w:r>
-                        <w:rPr>
-                          <w:rFonts w:hint="eastAsia" w:ascii="Arial" w:hAnsi="Arial"/>
-                          <w:color w:val="FFFFFF" w:themeColor="background1"/>
-                          <w:sz w:val="20"/>
-                          <w:szCs w:val="20"/>
-                          <w:u w:val="single"/>
-                          <w:lang w:val="en-US"/>
-                          <w14:textFill>
-                            <w14:solidFill>
-                              <w14:schemeClr w14:val="bg1"/>
-                            </w14:solidFill>
-                          </w14:textFill>
-                        </w:rPr>
-                        <w:instrText xml:space="preserve"> HYPERLINK "http://goo.gl/CiLWfL" </w:instrText>
-                      </w:r>
-                      <w:r>
-                        <w:rPr>
-                          <w:rFonts w:hint="eastAsia" w:ascii="Arial" w:hAnsi="Arial"/>
-                          <w:color w:val="FFFFFF" w:themeColor="background1"/>
-                          <w:sz w:val="20"/>
-                          <w:szCs w:val="20"/>
-                          <w:u w:val="single"/>
-                          <w:lang w:val="en-US"/>
-                          <w14:textFill>
-                            <w14:solidFill>
-                              <w14:schemeClr w14:val="bg1"/>
-                            </w14:solidFill>
-                          </w14:textFill>
-                        </w:rPr>
-                        <w:fldChar w:fldCharType="separate"/>
-                      </w:r>
-                      <w:r>
-                        <w:rPr>
-                          <w:rStyle w:val="6"/>
-                          <w:rFonts w:hint="eastAsia" w:ascii="Arial" w:hAnsi="Arial"/>
-                          <w:color w:val="FFFFFF" w:themeColor="background1"/>
-                          <w:sz w:val="20"/>
-                          <w:szCs w:val="20"/>
-                          <w:u w:val="single"/>
-                          <w:lang w:val="en-US"/>
-                          <w14:textFill>
-                            <w14:solidFill>
-                              <w14:schemeClr w14:val="bg1"/>
-                            </w14:solidFill>
-                          </w14:textFill>
-                        </w:rPr>
-                        <w:t>http://goo.gl/CiLWfL</w:t>
-                      </w:r>
-                      <w:r>
-                        <w:rPr>
-                          <w:rFonts w:hint="eastAsia" w:ascii="Arial" w:hAnsi="Arial"/>
-                          <w:color w:val="FFFFFF" w:themeColor="background1"/>
-                          <w:sz w:val="20"/>
-                          <w:szCs w:val="20"/>
-                          <w:u w:val="single"/>
-                          <w:lang w:val="en-US"/>
-                          <w14:textFill>
-                            <w14:solidFill>
-                              <w14:schemeClr w14:val="bg1"/>
-                            </w14:solidFill>
-                          </w14:textFill>
-                        </w:rPr>
-                        <w:fldChar w:fldCharType="end"/>
-                      </w:r>
-                    </w:p>
-                    <w:p>
-                      <w:pPr>
+                      </w:pPr>
+                      <w:r>
                         <w:rPr>
                           <w:rFonts w:ascii="Arial" w:hAnsi="Arial"/>
                           <w:color w:val="FFFFFF" w:themeColor="background1"/>
@@ -1855,8 +1826,122 @@
                             </w14:solidFill>
                           </w14:textFill>
                         </w:rPr>
-                      </w:pPr>
-                      <w:r>
+                        <w:t xml:space="preserve">                                                          Tél</w:t>
+                      </w:r>
+                      <w:r>
+                        <w:rPr>
+                          <w:rFonts w:ascii="Arial" w:hAnsi="Arial"/>
+                          <w:color w:val="FFFFFF" w:themeColor="background1"/>
+                          <w:sz w:val="20"/>
+                          <w:szCs w:val="20"/>
+                          <w:lang w:val="en-US"/>
+                          <w14:textFill>
+                            <w14:solidFill>
+                              <w14:schemeClr w14:val="bg1"/>
+                            </w14:solidFill>
+                          </w14:textFill>
+                        </w:rPr>
+                        <w:t xml:space="preserve">                   +33 6 95 32 88 79                      StackOF</w:t>
+                      </w:r>
+                      <w:r>
+                        <w:rPr>
+                          <w:rFonts w:ascii="Arial" w:hAnsi="Arial"/>
+                          <w:color w:val="FFFFFF" w:themeColor="background1"/>
+                          <w:sz w:val="10"/>
+                          <w:szCs w:val="10"/>
+                          <w:lang w:val="en-US"/>
+                          <w14:textFill>
+                            <w14:solidFill>
+                              <w14:schemeClr w14:val="bg1"/>
+                            </w14:solidFill>
+                          </w14:textFill>
+                        </w:rPr>
+                        <w:t xml:space="preserve">   </w:t>
+                      </w:r>
+                      <w:r>
+                        <w:rPr>
+                          <w:rFonts w:hint="eastAsia" w:ascii="Arial" w:hAnsi="Arial"/>
+                          <w:color w:val="FFFFFF" w:themeColor="background1"/>
+                          <w:sz w:val="20"/>
+                          <w:szCs w:val="20"/>
+                          <w:u w:val="single"/>
+                          <w:lang w:val="en-US"/>
+                          <w14:textFill>
+                            <w14:solidFill>
+                              <w14:schemeClr w14:val="bg1"/>
+                            </w14:solidFill>
+                          </w14:textFill>
+                        </w:rPr>
+                        <w:fldChar w:fldCharType="begin"/>
+                      </w:r>
+                      <w:r>
+                        <w:rPr>
+                          <w:rFonts w:hint="eastAsia" w:ascii="Arial" w:hAnsi="Arial"/>
+                          <w:color w:val="FFFFFF" w:themeColor="background1"/>
+                          <w:sz w:val="20"/>
+                          <w:szCs w:val="20"/>
+                          <w:u w:val="single"/>
+                          <w:lang w:val="en-US"/>
+                          <w14:textFill>
+                            <w14:solidFill>
+                              <w14:schemeClr w14:val="bg1"/>
+                            </w14:solidFill>
+                          </w14:textFill>
+                        </w:rPr>
+                        <w:instrText xml:space="preserve"> HYPERLINK "http://goo.gl/CiLWfL" </w:instrText>
+                      </w:r>
+                      <w:r>
+                        <w:rPr>
+                          <w:rFonts w:hint="eastAsia" w:ascii="Arial" w:hAnsi="Arial"/>
+                          <w:color w:val="FFFFFF" w:themeColor="background1"/>
+                          <w:sz w:val="20"/>
+                          <w:szCs w:val="20"/>
+                          <w:u w:val="single"/>
+                          <w:lang w:val="en-US"/>
+                          <w14:textFill>
+                            <w14:solidFill>
+                              <w14:schemeClr w14:val="bg1"/>
+                            </w14:solidFill>
+                          </w14:textFill>
+                        </w:rPr>
+                        <w:fldChar w:fldCharType="separate"/>
+                      </w:r>
+                      <w:r>
+                        <w:rPr>
+                          <w:rStyle w:val="6"/>
+                          <w:rFonts w:hint="eastAsia" w:ascii="Arial" w:hAnsi="Arial"/>
+                          <w:color w:val="FFFFFF" w:themeColor="background1"/>
+                          <w:sz w:val="20"/>
+                          <w:szCs w:val="20"/>
+                          <w:u w:val="single"/>
+                          <w:lang w:val="en-US"/>
+                          <w14:textFill>
+                            <w14:solidFill>
+                              <w14:schemeClr w14:val="bg1"/>
+                            </w14:solidFill>
+                          </w14:textFill>
+                        </w:rPr>
+                        <w:t>http://goo.gl/CiLWfL</w:t>
+                      </w:r>
+                      <w:r>
+                        <w:rPr>
+                          <w:rFonts w:hint="eastAsia" w:ascii="Arial" w:hAnsi="Arial"/>
+                          <w:color w:val="FFFFFF" w:themeColor="background1"/>
+                          <w:sz w:val="20"/>
+                          <w:szCs w:val="20"/>
+                          <w:u w:val="single"/>
+                          <w:lang w:val="en-US"/>
+                          <w14:textFill>
+                            <w14:solidFill>
+                              <w14:schemeClr w14:val="bg1"/>
+                            </w14:solidFill>
+                          </w14:textFill>
+                        </w:rPr>
+                        <w:fldChar w:fldCharType="end"/>
+                      </w:r>
+                    </w:p>
+                    <w:p>
+                      <w:pPr>
                         <w:rPr>
                           <w:rFonts w:ascii="Arial" w:hAnsi="Arial"/>
                           <w:color w:val="FFFFFF" w:themeColor="background1"/>
@@ -1869,23 +1954,7 @@
                             </w14:solidFill>
                           </w14:textFill>
                         </w:rPr>
-                        <w:t xml:space="preserve">                                                          E-mail</w:t>
-                      </w:r>
-                      <w:r>
-                        <w:rPr>
-                          <w:rFonts w:ascii="Arial" w:hAnsi="Arial"/>
-                          <w:color w:val="FFFFFF" w:themeColor="background1"/>
-                          <w:sz w:val="20"/>
-                          <w:szCs w:val="20"/>
-                          <w:lang w:val="en-US"/>
-                          <w14:textFill>
-                            <w14:solidFill>
-                              <w14:schemeClr w14:val="bg1"/>
-                            </w14:solidFill>
-                          </w14:textFill>
-                        </w:rPr>
-                        <w:t xml:space="preserve"> </w:t>
-                      </w:r>
+                      </w:pPr>
                       <w:r>
                         <w:rPr>
                           <w:rFonts w:ascii="Arial" w:hAnsi="Arial"/>
@@ -1899,7 +1968,7 @@
                             </w14:solidFill>
                           </w14:textFill>
                         </w:rPr>
-                        <w:t xml:space="preserve"> </w:t>
+                        <w:t xml:space="preserve">                                                          E-mail</w:t>
                       </w:r>
                       <w:r>
                         <w:rPr>
@@ -1914,88 +1983,7 @@
                             </w14:solidFill>
                           </w14:textFill>
                         </w:rPr>
-                        <w:t xml:space="preserve">            </w:t>
-                      </w:r>
-                      <w:r>
-                        <w:rPr>
-                          <w:rFonts w:ascii="Arial" w:hAnsi="Arial"/>
-                          <w:color w:val="FFFFFF" w:themeColor="background1"/>
-                          <w:sz w:val="20"/>
-                          <w:szCs w:val="20"/>
-                          <w:u w:val="single"/>
-                          <w:lang w:val="en-US"/>
-                          <w14:textFill>
-                            <w14:solidFill>
-                              <w14:schemeClr w14:val="bg1"/>
-                            </w14:solidFill>
-                          </w14:textFill>
-                        </w:rPr>
-                        <w:fldChar w:fldCharType="begin"/>
-                      </w:r>
-                      <w:r>
-                        <w:rPr>
-                          <w:rFonts w:ascii="Arial" w:hAnsi="Arial"/>
-                          <w:color w:val="FFFFFF" w:themeColor="background1"/>
-                          <w:sz w:val="20"/>
-                          <w:szCs w:val="20"/>
-                          <w:u w:val="single"/>
-                          <w:lang w:val="en-US"/>
-                          <w14:textFill>
-                            <w14:solidFill>
-                              <w14:schemeClr w14:val="bg1"/>
-                            </w14:solidFill>
-                          </w14:textFill>
-                        </w:rPr>
-                        <w:instrText xml:space="preserve"> HYPERLINK "mailto:zhipeng.yang.it@hotmail.com" </w:instrText>
-                      </w:r>
-                      <w:r>
-                        <w:rPr>
-                          <w:rFonts w:ascii="Arial" w:hAnsi="Arial"/>
-                          <w:color w:val="FFFFFF" w:themeColor="background1"/>
-                          <w:sz w:val="20"/>
-                          <w:szCs w:val="20"/>
-                          <w:u w:val="single"/>
-                          <w:lang w:val="en-US"/>
-                          <w14:textFill>
-                            <w14:solidFill>
-                              <w14:schemeClr w14:val="bg1"/>
-                            </w14:solidFill>
-                          </w14:textFill>
-                        </w:rPr>
-                        <w:fldChar w:fldCharType="separate"/>
-                      </w:r>
-                      <w:r>
-                        <w:rPr>
-                          <w:rStyle w:val="6"/>
-                          <w:rFonts w:ascii="Arial" w:hAnsi="Arial"/>
-                          <w:color w:val="FFFFFF" w:themeColor="background1"/>
-                          <w:sz w:val="20"/>
-                          <w:szCs w:val="20"/>
-                          <w:u w:val="single"/>
-                          <w:lang w:val="en-US"/>
-                          <w14:textFill>
-                            <w14:solidFill>
-                              <w14:schemeClr w14:val="bg1"/>
-                            </w14:solidFill>
-                          </w14:textFill>
-                        </w:rPr>
-                        <w:t>zhipeng.yang.it@hotmail.com</w:t>
-                      </w:r>
-                      <w:r>
-                        <w:rPr>
-                          <w:rFonts w:ascii="Arial" w:hAnsi="Arial"/>
-                          <w:color w:val="FFFFFF" w:themeColor="background1"/>
-                          <w:sz w:val="20"/>
-                          <w:szCs w:val="20"/>
-                          <w:u w:val="single"/>
-                          <w:lang w:val="en-US"/>
-                          <w14:textFill>
-                            <w14:solidFill>
-                              <w14:schemeClr w14:val="bg1"/>
-                            </w14:solidFill>
-                          </w14:textFill>
-                        </w:rPr>
-                        <w:fldChar w:fldCharType="end"/>
+                        <w:t xml:space="preserve"> </w:t>
                       </w:r>
                       <w:r>
                         <w:rPr>
@@ -2010,7 +1998,7 @@
                             </w14:solidFill>
                           </w14:textFill>
                         </w:rPr>
-                        <w:t xml:space="preserve">    </w:t>
+                        <w:t xml:space="preserve"> </w:t>
                       </w:r>
                       <w:r>
                         <w:rPr>
@@ -2025,14 +2013,15 @@
                             </w14:solidFill>
                           </w14:textFill>
                         </w:rPr>
-                        <w:t>Web CV</w:t>
+                        <w:t xml:space="preserve">            </w:t>
                       </w:r>
                       <w:r>
                         <w:rPr>
                           <w:rFonts w:ascii="Arial" w:hAnsi="Arial"/>
                           <w:color w:val="FFFFFF" w:themeColor="background1"/>
-                          <w:sz w:val="13"/>
-                          <w:szCs w:val="13"/>
+                          <w:sz w:val="20"/>
+                          <w:szCs w:val="20"/>
+                          <w:u w:val="single"/>
                           <w:lang w:val="en-US"/>
                           <w14:textFill>
                             <w14:solidFill>
@@ -2040,7 +2029,7 @@
                             </w14:solidFill>
                           </w14:textFill>
                         </w:rPr>
-                        <w:t xml:space="preserve"> </w:t>
+                        <w:fldChar w:fldCharType="begin"/>
                       </w:r>
                       <w:r>
                         <w:rPr>
@@ -2048,6 +2037,7 @@
                           <w:color w:val="FFFFFF" w:themeColor="background1"/>
                           <w:sz w:val="20"/>
                           <w:szCs w:val="20"/>
+                          <w:u w:val="single"/>
                           <w:lang w:val="en-US"/>
                           <w14:textFill>
                             <w14:solidFill>
@@ -2055,14 +2045,15 @@
                             </w14:solidFill>
                           </w14:textFill>
                         </w:rPr>
-                        <w:t xml:space="preserve"> </w:t>
-                      </w:r>
-                      <w:r>
-                        <w:rPr>
-                          <w:rFonts w:hint="eastAsia" w:ascii="Arial" w:hAnsi="Arial"/>
+                        <w:instrText xml:space="preserve"> HYPERLINK "mailto:zhipeng.yang.it@hotmail.com" </w:instrText>
+                      </w:r>
+                      <w:r>
+                        <w:rPr>
+                          <w:rFonts w:ascii="Arial" w:hAnsi="Arial"/>
                           <w:color w:val="FFFFFF" w:themeColor="background1"/>
                           <w:sz w:val="20"/>
                           <w:szCs w:val="20"/>
+                          <w:u w:val="single"/>
                           <w:lang w:val="en-US"/>
                           <w14:textFill>
                             <w14:solidFill>
@@ -2070,14 +2061,16 @@
                             </w14:solidFill>
                           </w14:textFill>
                         </w:rPr>
-                        <w:fldChar w:fldCharType="begin"/>
-                      </w:r>
-                      <w:r>
-                        <w:rPr>
-                          <w:rFonts w:hint="eastAsia" w:ascii="Arial" w:hAnsi="Arial"/>
+                        <w:fldChar w:fldCharType="separate"/>
+                      </w:r>
+                      <w:r>
+                        <w:rPr>
+                          <w:rStyle w:val="6"/>
+                          <w:rFonts w:ascii="Arial" w:hAnsi="Arial"/>
                           <w:color w:val="FFFFFF" w:themeColor="background1"/>
                           <w:sz w:val="20"/>
                           <w:szCs w:val="20"/>
+                          <w:u w:val="single"/>
                           <w:lang w:val="en-US"/>
                           <w14:textFill>
                             <w14:solidFill>
@@ -2085,14 +2078,15 @@
                             </w14:solidFill>
                           </w14:textFill>
                         </w:rPr>
-                        <w:instrText xml:space="preserve"> HYPERLINK "http://goo.gl/nuGCV5" </w:instrText>
-                      </w:r>
-                      <w:r>
-                        <w:rPr>
-                          <w:rFonts w:hint="eastAsia" w:ascii="Arial" w:hAnsi="Arial"/>
+                        <w:t>zhipeng.yang.it@hotmail.com</w:t>
+                      </w:r>
+                      <w:r>
+                        <w:rPr>
+                          <w:rFonts w:ascii="Arial" w:hAnsi="Arial"/>
                           <w:color w:val="FFFFFF" w:themeColor="background1"/>
                           <w:sz w:val="20"/>
                           <w:szCs w:val="20"/>
+                          <w:u w:val="single"/>
                           <w:lang w:val="en-US"/>
                           <w14:textFill>
                             <w14:solidFill>
@@ -2100,42 +2094,9 @@
                             </w14:solidFill>
                           </w14:textFill>
                         </w:rPr>
-                        <w:fldChar w:fldCharType="separate"/>
-                      </w:r>
-                      <w:r>
-                        <w:rPr>
-                          <w:rStyle w:val="6"/>
-                          <w:rFonts w:hint="eastAsia" w:ascii="Arial" w:hAnsi="Arial"/>
-                          <w:color w:val="FFFFFF" w:themeColor="background1"/>
-                          <w:sz w:val="20"/>
-                          <w:szCs w:val="20"/>
-                          <w:lang w:val="en-US"/>
-                          <w14:textFill>
-                            <w14:solidFill>
-                              <w14:schemeClr w14:val="bg1"/>
-                            </w14:solidFill>
-                          </w14:textFill>
-                        </w:rPr>
-                        <w:t>http://goo.gl/nuGCV5</w:t>
-                      </w:r>
-                      <w:r>
-                        <w:rPr>
-                          <w:rFonts w:hint="eastAsia" w:ascii="Arial" w:hAnsi="Arial"/>
-                          <w:color w:val="FFFFFF" w:themeColor="background1"/>
-                          <w:sz w:val="20"/>
-                          <w:szCs w:val="20"/>
-                          <w:lang w:val="en-US"/>
-                          <w14:textFill>
-                            <w14:solidFill>
-                              <w14:schemeClr w14:val="bg1"/>
-                            </w14:solidFill>
-                          </w14:textFill>
-                        </w:rPr>
                         <w:fldChar w:fldCharType="end"/>
                       </w:r>
-                    </w:p>
-                    <w:p>
-                      <w:pPr>
+                      <w:r>
                         <w:rPr>
                           <w:rFonts w:ascii="Arial" w:hAnsi="Arial"/>
                           <w:color w:val="FFFFFF" w:themeColor="background1"/>
@@ -2148,7 +2109,129 @@
                             </w14:solidFill>
                           </w14:textFill>
                         </w:rPr>
-                      </w:pPr>
+                        <w:t xml:space="preserve">    </w:t>
+                      </w:r>
+                      <w:r>
+                        <w:rPr>
+                          <w:rFonts w:ascii="Arial" w:hAnsi="Arial"/>
+                          <w:color w:val="FFFFFF" w:themeColor="background1"/>
+                          <w:sz w:val="20"/>
+                          <w:szCs w:val="20"/>
+                          <w:lang w:val="en-US"/>
+                          <w14:textFill>
+                            <w14:solidFill>
+                              <w14:schemeClr w14:val="bg1"/>
+                            </w14:solidFill>
+                          </w14:textFill>
+                        </w:rPr>
+                        <w:t>Web CV</w:t>
+                      </w:r>
+                      <w:r>
+                        <w:rPr>
+                          <w:rFonts w:ascii="Arial" w:hAnsi="Arial"/>
+                          <w:color w:val="FFFFFF" w:themeColor="background1"/>
+                          <w:sz w:val="13"/>
+                          <w:szCs w:val="13"/>
+                          <w:lang w:val="en-US"/>
+                          <w14:textFill>
+                            <w14:solidFill>
+                              <w14:schemeClr w14:val="bg1"/>
+                            </w14:solidFill>
+                          </w14:textFill>
+                        </w:rPr>
+                        <w:t xml:space="preserve"> </w:t>
+                      </w:r>
+                      <w:r>
+                        <w:rPr>
+                          <w:rFonts w:ascii="Arial" w:hAnsi="Arial"/>
+                          <w:color w:val="FFFFFF" w:themeColor="background1"/>
+                          <w:sz w:val="20"/>
+                          <w:szCs w:val="20"/>
+                          <w:lang w:val="en-US"/>
+                          <w14:textFill>
+                            <w14:solidFill>
+                              <w14:schemeClr w14:val="bg1"/>
+                            </w14:solidFill>
+                          </w14:textFill>
+                        </w:rPr>
+                        <w:t xml:space="preserve"> </w:t>
+                      </w:r>
+                      <w:r>
+                        <w:rPr>
+                          <w:rFonts w:hint="eastAsia" w:ascii="Arial" w:hAnsi="Arial"/>
+                          <w:color w:val="FFFFFF" w:themeColor="background1"/>
+                          <w:sz w:val="20"/>
+                          <w:szCs w:val="20"/>
+                          <w:lang w:val="en-US"/>
+                          <w14:textFill>
+                            <w14:solidFill>
+                              <w14:schemeClr w14:val="bg1"/>
+                            </w14:solidFill>
+                          </w14:textFill>
+                        </w:rPr>
+                        <w:fldChar w:fldCharType="begin"/>
+                      </w:r>
+                      <w:r>
+                        <w:rPr>
+                          <w:rFonts w:hint="eastAsia" w:ascii="Arial" w:hAnsi="Arial"/>
+                          <w:color w:val="FFFFFF" w:themeColor="background1"/>
+                          <w:sz w:val="20"/>
+                          <w:szCs w:val="20"/>
+                          <w:lang w:val="en-US"/>
+                          <w14:textFill>
+                            <w14:solidFill>
+                              <w14:schemeClr w14:val="bg1"/>
+                            </w14:solidFill>
+                          </w14:textFill>
+                        </w:rPr>
+                        <w:instrText xml:space="preserve"> HYPERLINK "http://goo.gl/nuGCV5" </w:instrText>
+                      </w:r>
+                      <w:r>
+                        <w:rPr>
+                          <w:rFonts w:hint="eastAsia" w:ascii="Arial" w:hAnsi="Arial"/>
+                          <w:color w:val="FFFFFF" w:themeColor="background1"/>
+                          <w:sz w:val="20"/>
+                          <w:szCs w:val="20"/>
+                          <w:lang w:val="en-US"/>
+                          <w14:textFill>
+                            <w14:solidFill>
+                              <w14:schemeClr w14:val="bg1"/>
+                            </w14:solidFill>
+                          </w14:textFill>
+                        </w:rPr>
+                        <w:fldChar w:fldCharType="separate"/>
+                      </w:r>
+                      <w:r>
+                        <w:rPr>
+                          <w:rStyle w:val="6"/>
+                          <w:rFonts w:hint="eastAsia" w:ascii="Arial" w:hAnsi="Arial"/>
+                          <w:color w:val="FFFFFF" w:themeColor="background1"/>
+                          <w:sz w:val="20"/>
+                          <w:szCs w:val="20"/>
+                          <w:lang w:val="en-US"/>
+                          <w14:textFill>
+                            <w14:solidFill>
+                              <w14:schemeClr w14:val="bg1"/>
+                            </w14:solidFill>
+                          </w14:textFill>
+                        </w:rPr>
+                        <w:t>http://goo.gl/nuGCV5</w:t>
+                      </w:r>
+                      <w:r>
+                        <w:rPr>
+                          <w:rFonts w:hint="eastAsia" w:ascii="Arial" w:hAnsi="Arial"/>
+                          <w:color w:val="FFFFFF" w:themeColor="background1"/>
+                          <w:sz w:val="20"/>
+                          <w:szCs w:val="20"/>
+                          <w:lang w:val="en-US"/>
+                          <w14:textFill>
+                            <w14:solidFill>
+                              <w14:schemeClr w14:val="bg1"/>
+                            </w14:solidFill>
+                          </w14:textFill>
+                        </w:rPr>
+                        <w:fldChar w:fldCharType="end"/>
+                      </w:r>
                     </w:p>
                     <w:p>
                       <w:pPr>
@@ -2165,22 +2248,9 @@
                           </w14:textFill>
                         </w:rPr>
                       </w:pPr>
-                      <w:r>
-                        <w:rPr>
-                          <w:rFonts w:ascii="Arial" w:hAnsi="Arial"/>
-                          <w:color w:val="FFFFFF" w:themeColor="background1"/>
-                          <w:sz w:val="20"/>
-                          <w:szCs w:val="20"/>
-                          <w:lang w:val="en-US"/>
-                          <w14:textFill>
-                            <w14:solidFill>
-                              <w14:schemeClr w14:val="bg1"/>
-                            </w14:solidFill>
-                          </w14:textFill>
-                        </w:rPr>
-                        <w:t xml:space="preserve">                                                 </w:t>
-                      </w:r>
-                      <w:r>
+                    </w:p>
+                    <w:p>
+                      <w:pPr>
                         <w:rPr>
                           <w:rFonts w:ascii="Arial" w:hAnsi="Arial"/>
                           <w:color w:val="FFFFFF" w:themeColor="background1"/>
@@ -2193,8 +2263,7 @@
                             </w14:solidFill>
                           </w14:textFill>
                         </w:rPr>
-                        <w:t xml:space="preserve">         </w:t>
-                      </w:r>
+                      </w:pPr>
                       <w:r>
                         <w:rPr>
                           <w:rFonts w:ascii="Arial" w:hAnsi="Arial"/>
@@ -2208,14 +2277,150 @@
                             </w14:solidFill>
                           </w14:textFill>
                         </w:rPr>
+                        <w:t xml:space="preserve">                                                 </w:t>
+                      </w:r>
+                      <w:r>
+                        <w:rPr>
+                          <w:rFonts w:ascii="Arial" w:hAnsi="Arial"/>
+                          <w:color w:val="FFFFFF" w:themeColor="background1"/>
+                          <w:sz w:val="20"/>
+                          <w:szCs w:val="20"/>
+                          <w:lang w:val="fr-FR"/>
+                          <w14:textFill>
+                            <w14:solidFill>
+                              <w14:schemeClr w14:val="bg1"/>
+                            </w14:solidFill>
+                          </w14:textFill>
+                        </w:rPr>
+                        <w:t xml:space="preserve">         </w:t>
+                      </w:r>
+                      <w:r>
+                        <w:rPr>
+                          <w:rFonts w:ascii="Arial" w:hAnsi="Arial"/>
+                          <w:color w:val="FFFFFF" w:themeColor="background1"/>
+                          <w:sz w:val="20"/>
+                          <w:szCs w:val="20"/>
+                          <w:lang w:val="en-US"/>
+                          <w14:textFill>
+                            <w14:solidFill>
+                              <w14:schemeClr w14:val="bg1"/>
+                            </w14:solidFill>
+                          </w14:textFill>
+                        </w:rPr>
                         <w:t>Available from November, 2016</w:t>
+                      </w:r>
+                      <w:r>
+                        <w:rPr>
+                          <w:rFonts w:hint="eastAsia" w:ascii="Arial" w:hAnsi="Arial" w:eastAsia="SimSun"/>
+                          <w:color w:val="FFFFFF" w:themeColor="background1"/>
+                          <w:sz w:val="20"/>
+                          <w:szCs w:val="20"/>
+                          <w:lang w:val="en-US" w:eastAsia="zh-CN"/>
+                          <w14:textFill>
+                            <w14:solidFill>
+                              <w14:schemeClr w14:val="bg1"/>
+                            </w14:solidFill>
+                          </w14:textFill>
+                        </w:rPr>
+                        <w:t xml:space="preserve">                         </w:t>
+                      </w:r>
+                      <w:r>
+                        <w:rPr>
+                          <w:rFonts w:hint="eastAsia" w:ascii="Arial" w:hAnsi="Arial" w:eastAsia="SimSun"/>
+                          <w:b/>
+                          <w:bCs/>
+                          <w:color w:val="FFFFFF" w:themeColor="background1"/>
+                          <w:sz w:val="20"/>
+                          <w:szCs w:val="20"/>
+                          <w:lang w:val="en-US" w:eastAsia="zh-CN"/>
+                          <w14:textFill>
+                            <w14:solidFill>
+                              <w14:schemeClr w14:val="bg1"/>
+                            </w14:solidFill>
+                          </w14:textFill>
+                        </w:rPr>
+                        <w:fldChar w:fldCharType="begin"/>
+                      </w:r>
+                      <w:r>
+                        <w:rPr>
+                          <w:rFonts w:hint="eastAsia" w:ascii="Arial" w:hAnsi="Arial" w:eastAsia="SimSun"/>
+                          <w:b/>
+                          <w:bCs/>
+                          <w:color w:val="FFFFFF" w:themeColor="background1"/>
+                          <w:sz w:val="20"/>
+                          <w:szCs w:val="20"/>
+                          <w:lang w:val="en-US" w:eastAsia="zh-CN"/>
+                          <w14:textFill>
+                            <w14:solidFill>
+                              <w14:schemeClr w14:val="bg1"/>
+                            </w14:solidFill>
+                          </w14:textFill>
+                        </w:rPr>
+                        <w:instrText xml:space="preserve"> HYPERLINK "https://zhipengyang.com" </w:instrText>
+                      </w:r>
+                      <w:r>
+                        <w:rPr>
+                          <w:rFonts w:hint="eastAsia" w:ascii="Arial" w:hAnsi="Arial" w:eastAsia="SimSun"/>
+                          <w:b/>
+                          <w:bCs/>
+                          <w:color w:val="FFFFFF" w:themeColor="background1"/>
+                          <w:sz w:val="20"/>
+                          <w:szCs w:val="20"/>
+                          <w:lang w:val="en-US" w:eastAsia="zh-CN"/>
+                          <w14:textFill>
+                            <w14:solidFill>
+                              <w14:schemeClr w14:val="bg1"/>
+                            </w14:solidFill>
+                          </w14:textFill>
+                        </w:rPr>
+                        <w:fldChar w:fldCharType="separate"/>
+                      </w:r>
+                      <w:r>
+                        <w:rPr>
+                          <w:rStyle w:val="6"/>
+                          <w:rFonts w:hint="eastAsia" w:ascii="Arial" w:hAnsi="Arial" w:eastAsia="SimSun"/>
+                          <w:b/>
+                          <w:bCs/>
+                          <w:color w:val="FFFFFF" w:themeColor="background1"/>
+                          <w:sz w:val="20"/>
+                          <w:szCs w:val="20"/>
+                          <w:lang w:val="en-US" w:eastAsia="zh-CN"/>
+                          <w14:textFill>
+                            <w14:solidFill>
+                              <w14:schemeClr w14:val="bg1"/>
+                            </w14:solidFill>
+                          </w14:textFill>
+                        </w:rPr>
+                        <w:t>https://zhipengyang.com</w:t>
+                      </w:r>
+                      <w:r>
+                        <w:rPr>
+                          <w:rFonts w:hint="eastAsia" w:ascii="Arial" w:hAnsi="Arial" w:eastAsia="SimSun"/>
+                          <w:b/>
+                          <w:bCs/>
+                          <w:color w:val="FFFFFF" w:themeColor="background1"/>
+                          <w:sz w:val="20"/>
+                          <w:szCs w:val="20"/>
+                          <w:lang w:val="en-US" w:eastAsia="zh-CN"/>
+                          <w14:textFill>
+                            <w14:solidFill>
+                              <w14:schemeClr w14:val="bg1"/>
+                            </w14:solidFill>
+                          </w14:textFill>
+                        </w:rPr>
+                        <w:fldChar w:fldCharType="end"/>
                       </w:r>
                     </w:p>
                     <w:p>
                       <w:pPr>
                         <w:rPr>
-                          <w:color w:val="4F6228"/>
+                          <w:color w:val="FFFFFF" w:themeColor="background1"/>
                           <w:lang w:val="fr-FR"/>
+                          <w14:textFill>
+                            <w14:solidFill>
+                              <w14:schemeClr w14:val="bg1"/>
+                            </w14:solidFill>
+                          </w14:textFill>
                         </w:rPr>
                       </w:pPr>
                     </w:p>
@@ -2229,7 +2434,6 @@
       </w:r>
     </w:p>
     <w:p>
-      <w:pPr/>
       <w:r>
         <w:rPr>
           <w:lang w:val="fr-FR" w:eastAsia="fr-FR"/>
@@ -2935,7 +3139,6 @@
       </w:r>
     </w:p>
     <w:p>
-      <w:pPr/>
       <w:r>
         <w:rPr>
           <w:lang w:val="fr-FR" w:eastAsia="fr-FR"/>
@@ -2999,7 +3202,6 @@
       </w:r>
     </w:p>
     <w:p>
-      <w:pPr/>
       <w:r>
         <w:rPr>
           <w:sz w:val="24"/>
@@ -3423,15 +3625,9 @@
         </mc:AlternateContent>
       </w:r>
     </w:p>
-    <w:p>
-      <w:pPr/>
-    </w:p>
-    <w:p>
-      <w:pPr/>
-    </w:p>
-    <w:p>
-      <w:pPr/>
-    </w:p>
+    <w:p/>
+    <w:p/>
+    <w:p/>
     <w:p>
       <w:pPr>
         <w:ind w:hanging="1276"/>
@@ -3620,7 +3816,7 @@
                             </w:r>
                             <w:r>
                               <w:rPr>
-                                <w:rFonts w:hint="eastAsia" w:ascii="Arial" w:hAnsi="Arial" w:eastAsia="宋体"/>
+                                <w:rFonts w:hint="eastAsia" w:ascii="Arial" w:hAnsi="Arial" w:eastAsia="SimSun"/>
                                 <w:i w:val="0"/>
                                 <w:iCs/>
                                 <w:color w:val="000000"/>
@@ -3644,7 +3840,7 @@
                             </w:r>
                             <w:r>
                               <w:rPr>
-                                <w:rFonts w:hint="eastAsia" w:ascii="Arial" w:hAnsi="Arial" w:eastAsia="宋体"/>
+                                <w:rFonts w:hint="eastAsia" w:ascii="Arial" w:hAnsi="Arial" w:eastAsia="SimSun"/>
                                 <w:i w:val="0"/>
                                 <w:iCs/>
                                 <w:color w:val="000000"/>
@@ -3693,7 +3889,7 @@
                             </w:r>
                             <w:r>
                               <w:rPr>
-                                <w:rFonts w:hint="eastAsia" w:ascii="Arial" w:hAnsi="Arial" w:eastAsia="宋体"/>
+                                <w:rFonts w:hint="eastAsia" w:ascii="Arial" w:hAnsi="Arial" w:eastAsia="SimSun"/>
                                 <w:i w:val="0"/>
                                 <w:iCs/>
                                 <w:color w:val="000000"/>
@@ -3742,7 +3938,7 @@
                             </w:r>
                             <w:r>
                               <w:rPr>
-                                <w:rFonts w:hint="eastAsia" w:ascii="Arial" w:hAnsi="Arial" w:eastAsia="宋体"/>
+                                <w:rFonts w:hint="eastAsia" w:ascii="Arial" w:hAnsi="Arial" w:eastAsia="SimSun"/>
                                 <w:i w:val="0"/>
                                 <w:iCs/>
                                 <w:color w:val="000000"/>
@@ -3868,7 +4064,7 @@
                       </w:r>
                       <w:r>
                         <w:rPr>
-                          <w:rFonts w:hint="eastAsia" w:ascii="Arial" w:hAnsi="Arial" w:eastAsia="宋体"/>
+                          <w:rFonts w:hint="eastAsia" w:ascii="Arial" w:hAnsi="Arial" w:eastAsia="SimSun"/>
                           <w:i w:val="0"/>
                           <w:iCs/>
                           <w:color w:val="000000"/>
@@ -3892,7 +4088,7 @@
                       </w:r>
                       <w:r>
                         <w:rPr>
-                          <w:rFonts w:hint="eastAsia" w:ascii="Arial" w:hAnsi="Arial" w:eastAsia="宋体"/>
+                          <w:rFonts w:hint="eastAsia" w:ascii="Arial" w:hAnsi="Arial" w:eastAsia="SimSun"/>
                           <w:i w:val="0"/>
                           <w:iCs/>
                           <w:color w:val="000000"/>
@@ -3941,7 +4137,7 @@
                       </w:r>
                       <w:r>
                         <w:rPr>
-                          <w:rFonts w:hint="eastAsia" w:ascii="Arial" w:hAnsi="Arial" w:eastAsia="宋体"/>
+                          <w:rFonts w:hint="eastAsia" w:ascii="Arial" w:hAnsi="Arial" w:eastAsia="SimSun"/>
                           <w:i w:val="0"/>
                           <w:iCs/>
                           <w:color w:val="000000"/>
@@ -3990,7 +4186,7 @@
                       </w:r>
                       <w:r>
                         <w:rPr>
-                          <w:rFonts w:hint="eastAsia" w:ascii="Arial" w:hAnsi="Arial" w:eastAsia="宋体"/>
+                          <w:rFonts w:hint="eastAsia" w:ascii="Arial" w:hAnsi="Arial" w:eastAsia="SimSun"/>
                           <w:i w:val="0"/>
                           <w:iCs/>
                           <w:color w:val="000000"/>
@@ -4635,7 +4831,7 @@
                           <w:p>
                             <w:pPr>
                               <w:rPr>
-                                <w:rFonts w:hint="default" w:ascii="Arial" w:hAnsi="Arial" w:eastAsia="宋体"/>
+                                <w:rFonts w:hint="default" w:ascii="Arial" w:hAnsi="Arial" w:eastAsia="SimSun"/>
                                 <w:color w:val="000000"/>
                                 <w:sz w:val="20"/>
                                 <w:szCs w:val="20"/>
@@ -4696,7 +4892,7 @@
                             </w:r>
                             <w:r>
                               <w:rPr>
-                                <w:rFonts w:hint="default" w:ascii="Arial" w:hAnsi="Arial" w:eastAsia="宋体"/>
+                                <w:rFonts w:hint="default" w:ascii="Arial" w:hAnsi="Arial" w:eastAsia="SimSun"/>
                                 <w:color w:val="000000"/>
                                 <w:sz w:val="20"/>
                                 <w:szCs w:val="20"/>
@@ -4708,7 +4904,7 @@
                           <w:p>
                             <w:pPr>
                               <w:rPr>
-                                <w:rFonts w:hint="default" w:ascii="Arial" w:hAnsi="Arial" w:eastAsia="宋体"/>
+                                <w:rFonts w:hint="default" w:ascii="Arial" w:hAnsi="Arial" w:eastAsia="SimSun"/>
                                 <w:color w:val="000000"/>
                                 <w:sz w:val="20"/>
                                 <w:szCs w:val="20"/>
@@ -4717,7 +4913,7 @@
                             </w:pPr>
                             <w:r>
                               <w:rPr>
-                                <w:rFonts w:hint="default" w:ascii="Arial" w:hAnsi="Arial" w:eastAsia="宋体"/>
+                                <w:rFonts w:hint="default" w:ascii="Arial" w:hAnsi="Arial" w:eastAsia="SimSun"/>
                                 <w:color w:val="000000"/>
                                 <w:sz w:val="20"/>
                                 <w:szCs w:val="20"/>
@@ -4729,7 +4925,7 @@
                           <w:p>
                             <w:pPr>
                               <w:rPr>
-                                <w:rFonts w:hint="default" w:ascii="Arial" w:hAnsi="Arial" w:eastAsia="宋体"/>
+                                <w:rFonts w:hint="default" w:ascii="Arial" w:hAnsi="Arial" w:eastAsia="SimSun"/>
                                 <w:color w:val="000000"/>
                                 <w:sz w:val="20"/>
                                 <w:szCs w:val="20"/>
@@ -4738,7 +4934,7 @@
                             </w:pPr>
                             <w:r>
                               <w:rPr>
-                                <w:rFonts w:hint="default" w:ascii="Arial" w:hAnsi="Arial" w:eastAsia="宋体"/>
+                                <w:rFonts w:hint="default" w:ascii="Arial" w:hAnsi="Arial" w:eastAsia="SimSun"/>
                                 <w:b/>
                                 <w:bCs/>
                                 <w:color w:val="000000"/>
@@ -4750,7 +4946,7 @@
                             </w:r>
                             <w:r>
                               <w:rPr>
-                                <w:rFonts w:hint="default" w:ascii="Arial" w:hAnsi="Arial" w:eastAsia="宋体"/>
+                                <w:rFonts w:hint="default" w:ascii="Arial" w:hAnsi="Arial" w:eastAsia="SimSun"/>
                                 <w:color w:val="000000"/>
                                 <w:sz w:val="20"/>
                                 <w:szCs w:val="20"/>
@@ -4762,7 +4958,7 @@
                           <w:p>
                             <w:pPr>
                               <w:rPr>
-                                <w:rFonts w:hint="default" w:ascii="Arial" w:hAnsi="Arial" w:eastAsia="宋体"/>
+                                <w:rFonts w:hint="default" w:ascii="Arial" w:hAnsi="Arial" w:eastAsia="SimSun"/>
                                 <w:b/>
                                 <w:color w:val="000000"/>
                                 <w:sz w:val="20"/>
@@ -4794,7 +4990,7 @@
                             </w:r>
                             <w:r>
                               <w:rPr>
-                                <w:rFonts w:hint="default" w:ascii="Arial" w:hAnsi="Arial" w:eastAsia="宋体"/>
+                                <w:rFonts w:hint="default" w:ascii="Arial" w:hAnsi="Arial" w:eastAsia="SimSun"/>
                                 <w:b/>
                                 <w:color w:val="000000"/>
                                 <w:sz w:val="20"/>
@@ -5047,7 +5243,7 @@
                             <w:pPr>
                               <w:ind w:firstLine="142"/>
                               <w:rPr>
-                                <w:rFonts w:hint="default" w:ascii="Arial" w:hAnsi="Arial" w:eastAsia="宋体"/>
+                                <w:rFonts w:hint="default" w:ascii="Arial" w:hAnsi="Arial" w:eastAsia="SimSun"/>
                                 <w:b/>
                                 <w:color w:val="000000"/>
                                 <w:sz w:val="20"/>
@@ -5071,7 +5267,7 @@
                             <w:pPr>
                               <w:ind w:firstLine="142"/>
                               <w:rPr>
-                                <w:rFonts w:hint="default" w:ascii="Arial" w:hAnsi="Arial" w:eastAsia="宋体"/>
+                                <w:rFonts w:hint="default" w:ascii="Arial" w:hAnsi="Arial" w:eastAsia="SimSun"/>
                                 <w:b/>
                                 <w:color w:val="000000"/>
                                 <w:sz w:val="20"/>
@@ -5172,7 +5368,7 @@
                     <w:p>
                       <w:pPr>
                         <w:rPr>
-                          <w:rFonts w:hint="default" w:ascii="Arial" w:hAnsi="Arial" w:eastAsia="宋体"/>
+                          <w:rFonts w:hint="default" w:ascii="Arial" w:hAnsi="Arial" w:eastAsia="SimSun"/>
                           <w:color w:val="000000"/>
                           <w:sz w:val="20"/>
                           <w:szCs w:val="20"/>
@@ -5233,7 +5429,7 @@
                       </w:r>
                       <w:r>
                         <w:rPr>
-                          <w:rFonts w:hint="default" w:ascii="Arial" w:hAnsi="Arial" w:eastAsia="宋体"/>
+                          <w:rFonts w:hint="default" w:ascii="Arial" w:hAnsi="Arial" w:eastAsia="SimSun"/>
                           <w:color w:val="000000"/>
                           <w:sz w:val="20"/>
                           <w:szCs w:val="20"/>
@@ -5245,7 +5441,7 @@
                     <w:p>
                       <w:pPr>
                         <w:rPr>
-                          <w:rFonts w:hint="default" w:ascii="Arial" w:hAnsi="Arial" w:eastAsia="宋体"/>
+                          <w:rFonts w:hint="default" w:ascii="Arial" w:hAnsi="Arial" w:eastAsia="SimSun"/>
                           <w:color w:val="000000"/>
                           <w:sz w:val="20"/>
                           <w:szCs w:val="20"/>
@@ -5254,7 +5450,7 @@
                       </w:pPr>
                       <w:r>
                         <w:rPr>
-                          <w:rFonts w:hint="default" w:ascii="Arial" w:hAnsi="Arial" w:eastAsia="宋体"/>
+                          <w:rFonts w:hint="default" w:ascii="Arial" w:hAnsi="Arial" w:eastAsia="SimSun"/>
                           <w:color w:val="000000"/>
                           <w:sz w:val="20"/>
                           <w:szCs w:val="20"/>
@@ -5266,7 +5462,7 @@
                     <w:p>
                       <w:pPr>
                         <w:rPr>
-                          <w:rFonts w:hint="default" w:ascii="Arial" w:hAnsi="Arial" w:eastAsia="宋体"/>
+                          <w:rFonts w:hint="default" w:ascii="Arial" w:hAnsi="Arial" w:eastAsia="SimSun"/>
                           <w:color w:val="000000"/>
                           <w:sz w:val="20"/>
                           <w:szCs w:val="20"/>
@@ -5275,7 +5471,7 @@
                       </w:pPr>
                       <w:r>
                         <w:rPr>
-                          <w:rFonts w:hint="default" w:ascii="Arial" w:hAnsi="Arial" w:eastAsia="宋体"/>
+                          <w:rFonts w:hint="default" w:ascii="Arial" w:hAnsi="Arial" w:eastAsia="SimSun"/>
                           <w:b/>
                           <w:bCs/>
                           <w:color w:val="000000"/>
@@ -5287,7 +5483,7 @@
                       </w:r>
                       <w:r>
                         <w:rPr>
-                          <w:rFonts w:hint="default" w:ascii="Arial" w:hAnsi="Arial" w:eastAsia="宋体"/>
+                          <w:rFonts w:hint="default" w:ascii="Arial" w:hAnsi="Arial" w:eastAsia="SimSun"/>
                           <w:color w:val="000000"/>
                           <w:sz w:val="20"/>
                           <w:szCs w:val="20"/>
@@ -5299,7 +5495,7 @@
                     <w:p>
                       <w:pPr>
                         <w:rPr>
-                          <w:rFonts w:hint="default" w:ascii="Arial" w:hAnsi="Arial" w:eastAsia="宋体"/>
+                          <w:rFonts w:hint="default" w:ascii="Arial" w:hAnsi="Arial" w:eastAsia="SimSun"/>
                           <w:b/>
                           <w:color w:val="000000"/>
                           <w:sz w:val="20"/>
@@ -5331,7 +5527,7 @@
                       </w:r>
                       <w:r>
                         <w:rPr>
-                          <w:rFonts w:hint="default" w:ascii="Arial" w:hAnsi="Arial" w:eastAsia="宋体"/>
+                          <w:rFonts w:hint="default" w:ascii="Arial" w:hAnsi="Arial" w:eastAsia="SimSun"/>
                           <w:b/>
                           <w:color w:val="000000"/>
                           <w:sz w:val="20"/>
@@ -5584,7 +5780,7 @@
                       <w:pPr>
                         <w:ind w:firstLine="142"/>
                         <w:rPr>
-                          <w:rFonts w:hint="default" w:ascii="Arial" w:hAnsi="Arial" w:eastAsia="宋体"/>
+                          <w:rFonts w:hint="default" w:ascii="Arial" w:hAnsi="Arial" w:eastAsia="SimSun"/>
                           <w:b/>
                           <w:color w:val="000000"/>
                           <w:sz w:val="20"/>
@@ -5608,7 +5804,7 @@
                       <w:pPr>
                         <w:ind w:firstLine="142"/>
                         <w:rPr>
-                          <w:rFonts w:hint="default" w:ascii="Arial" w:hAnsi="Arial" w:eastAsia="宋体"/>
+                          <w:rFonts w:hint="default" w:ascii="Arial" w:hAnsi="Arial" w:eastAsia="SimSun"/>
                           <w:b/>
                           <w:color w:val="000000"/>
                           <w:sz w:val="20"/>
@@ -6067,7 +6263,7 @@
                             </w:r>
                             <w:r>
                               <w:rPr>
-                                <w:rFonts w:hint="eastAsia" w:ascii="Arial" w:hAnsi="Arial" w:eastAsia="宋体"/>
+                                <w:rFonts w:hint="eastAsia" w:ascii="Arial" w:hAnsi="Arial" w:eastAsia="SimSun"/>
                                 <w:color w:val="000000"/>
                                 <w:sz w:val="20"/>
                                 <w:szCs w:val="20"/>
@@ -6148,7 +6344,7 @@
                             </w:r>
                             <w:r>
                               <w:rPr>
-                                <w:rFonts w:hint="eastAsia" w:ascii="Arial" w:hAnsi="Arial" w:eastAsia="宋体"/>
+                                <w:rFonts w:hint="eastAsia" w:ascii="Arial" w:hAnsi="Arial" w:eastAsia="SimSun"/>
                                 <w:color w:val="000000"/>
                                 <w:sz w:val="20"/>
                                 <w:szCs w:val="20"/>
@@ -6208,7 +6404,7 @@
                             </w:r>
                             <w:r>
                               <w:rPr>
-                                <w:rFonts w:hint="eastAsia" w:ascii="Arial" w:hAnsi="Arial" w:eastAsia="宋体"/>
+                                <w:rFonts w:hint="eastAsia" w:ascii="Arial" w:hAnsi="Arial" w:eastAsia="SimSun"/>
                                 <w:color w:val="000000"/>
                                 <w:sz w:val="20"/>
                                 <w:szCs w:val="20"/>
@@ -6577,7 +6773,7 @@
                       </w:r>
                       <w:r>
                         <w:rPr>
-                          <w:rFonts w:hint="eastAsia" w:ascii="Arial" w:hAnsi="Arial" w:eastAsia="宋体"/>
+                          <w:rFonts w:hint="eastAsia" w:ascii="Arial" w:hAnsi="Arial" w:eastAsia="SimSun"/>
                           <w:color w:val="000000"/>
                           <w:sz w:val="20"/>
                           <w:szCs w:val="20"/>
@@ -6658,7 +6854,7 @@
                       </w:r>
                       <w:r>
                         <w:rPr>
-                          <w:rFonts w:hint="eastAsia" w:ascii="Arial" w:hAnsi="Arial" w:eastAsia="宋体"/>
+                          <w:rFonts w:hint="eastAsia" w:ascii="Arial" w:hAnsi="Arial" w:eastAsia="SimSun"/>
                           <w:color w:val="000000"/>
                           <w:sz w:val="20"/>
                           <w:szCs w:val="20"/>
@@ -6718,7 +6914,7 @@
                       </w:r>
                       <w:r>
                         <w:rPr>
-                          <w:rFonts w:hint="eastAsia" w:ascii="Arial" w:hAnsi="Arial" w:eastAsia="宋体"/>
+                          <w:rFonts w:hint="eastAsia" w:ascii="Arial" w:hAnsi="Arial" w:eastAsia="SimSun"/>
                           <w:color w:val="000000"/>
                           <w:sz w:val="20"/>
                           <w:szCs w:val="20"/>
@@ -6843,7 +7039,7 @@
   <w:docDefaults>
     <w:rPrDefault>
       <w:rPr>
-        <w:rFonts w:ascii="Times New Roman" w:hAnsi="Times New Roman" w:eastAsia="宋体" w:cs="Times New Roman"/>
+        <w:rFonts w:ascii="Times New Roman" w:hAnsi="Times New Roman" w:eastAsia="SimSun" w:cs="Times New Roman"/>
       </w:rPr>
     </w:rPrDefault>
   </w:docDefaults>
@@ -7533,7 +7729,6 @@
       </a:style>
     </a:lnDef>
   </a:objectDefaults>
-  <a:extraClrSchemeLst/>
 </a:theme>
 </file>
 

</xml_diff>